<commit_message>
“laboratorio 9 - Entrega final”
</commit_message>
<xml_diff>
--- a/Docs/Observaciones-Lab 9.docx
+++ b/Docs/Observaciones-Lab 9.docx
@@ -1,10 +1,10 @@
 
 <file path=word/document.xml><?xml version="1.0" encoding="utf-8"?>
-<w:document xmlns:wpc="http://schemas.microsoft.com/office/word/2010/wordprocessingCanvas" xmlns:cx="http://schemas.microsoft.com/office/drawing/2014/chartex" xmlns:cx1="http://schemas.microsoft.com/office/drawing/2015/9/8/chartex" xmlns:cx2="http://schemas.microsoft.com/office/drawing/2015/10/21/chartex" xmlns:cx3="http://schemas.microsoft.com/office/drawing/2016/5/9/chartex" xmlns:cx4="http://schemas.microsoft.com/office/drawing/2016/5/10/chartex" xmlns:cx5="http://schemas.microsoft.com/office/drawing/2016/5/11/chartex" xmlns:cx6="http://schemas.microsoft.com/office/drawing/2016/5/12/chartex" xmlns:cx7="http://schemas.microsoft.com/office/drawing/2016/5/13/chartex" xmlns:cx8="http://schemas.microsoft.com/office/drawing/2016/5/14/chartex" xmlns:mc="http://schemas.openxmlformats.org/markup-compatibility/2006" xmlns:aink="http://schemas.microsoft.com/office/drawing/2016/ink" xmlns:am3d="http://schemas.microsoft.com/office/drawing/2017/model3d" xmlns:o="urn:schemas-microsoft-com:office:office" xmlns:r="http://schemas.openxmlformats.org/officeDocument/2006/relationships" xmlns:m="http://schemas.openxmlformats.org/officeDocument/2006/math" xmlns:v="urn:schemas-microsoft-com:vml" xmlns:wp14="http://schemas.microsoft.com/office/word/2010/wordprocessingDrawing" xmlns:wp="http://schemas.openxmlformats.org/drawingml/2006/wordprocessingDrawing" xmlns:w10="urn:schemas-microsoft-com:office:word" xmlns:w="http://schemas.openxmlformats.org/wordprocessingml/2006/main" xmlns:w14="http://schemas.microsoft.com/office/word/2010/wordml" xmlns:w15="http://schemas.microsoft.com/office/word/2012/wordml" xmlns:w16cex="http://schemas.microsoft.com/office/word/2018/wordml/cex" xmlns:w16cid="http://schemas.microsoft.com/office/word/2016/wordml/cid" xmlns:w16="http://schemas.microsoft.com/office/word/2018/wordml" xmlns:w16sdtdh="http://schemas.microsoft.com/office/word/2020/wordml/sdtdatahash" xmlns:w16se="http://schemas.microsoft.com/office/word/2015/wordml/symex" xmlns:wpg="http://schemas.microsoft.com/office/word/2010/wordprocessingGroup" xmlns:wpi="http://schemas.microsoft.com/office/word/2010/wordprocessingInk" xmlns:wne="http://schemas.microsoft.com/office/word/2006/wordml" xmlns:wps="http://schemas.microsoft.com/office/word/2010/wordprocessingShape" mc:Ignorable="w14 w15 w16se w16cid w16 w16cex w16sdtdh wp14">
+<w:document xmlns:wpc="http://schemas.microsoft.com/office/word/2010/wordprocessingCanvas" xmlns:mc="http://schemas.openxmlformats.org/markup-compatibility/2006" xmlns:o="urn:schemas-microsoft-com:office:office" xmlns:r="http://schemas.openxmlformats.org/officeDocument/2006/relationships" xmlns:m="http://schemas.openxmlformats.org/officeDocument/2006/math" xmlns:v="urn:schemas-microsoft-com:vml" xmlns:wp14="http://schemas.microsoft.com/office/word/2010/wordprocessingDrawing" xmlns:wp="http://schemas.openxmlformats.org/drawingml/2006/wordprocessingDrawing" xmlns:w10="urn:schemas-microsoft-com:office:word" xmlns:w="http://schemas.openxmlformats.org/wordprocessingml/2006/main" xmlns:w14="http://schemas.microsoft.com/office/word/2010/wordml" xmlns:wpg="http://schemas.microsoft.com/office/word/2010/wordprocessingGroup" xmlns:wpi="http://schemas.microsoft.com/office/word/2010/wordprocessingInk" xmlns:wne="http://schemas.microsoft.com/office/word/2006/wordml" xmlns:wps="http://schemas.microsoft.com/office/word/2010/wordprocessingShape" mc:Ignorable="w14 wp14">
   <w:body>
     <w:p>
       <w:pPr>
-        <w:pStyle w:val="Title"/>
+        <w:pStyle w:val="Ttulo"/>
         <w:jc w:val="center"/>
         <w:rPr>
           <w:b/>
@@ -44,17 +44,15 @@
           <w:noProof w:val="0"/>
           <w:lang w:val="es-CO"/>
         </w:rPr>
-        <w:t xml:space="preserve">1 Cod </w:t>
+        <w:t xml:space="preserve">1 </w:t>
       </w:r>
-      <w:proofErr w:type="spellStart"/>
       <w:r>
         <w:rPr>
           <w:noProof w:val="0"/>
           <w:lang w:val="es-CO"/>
         </w:rPr>
-        <w:t>XXXX</w:t>
+        <w:t xml:space="preserve">202113836 </w:t>
       </w:r>
-      <w:proofErr w:type="spellEnd"/>
     </w:p>
     <w:p>
       <w:pPr>
@@ -77,21 +75,21 @@
           <w:noProof w:val="0"/>
           <w:lang w:val="es-CO"/>
         </w:rPr>
-        <w:t xml:space="preserve">2 Cod </w:t>
+        <w:t xml:space="preserve">2 </w:t>
       </w:r>
-      <w:proofErr w:type="spellStart"/>
       <w:r>
         <w:rPr>
           <w:noProof w:val="0"/>
           <w:lang w:val="es-CO"/>
         </w:rPr>
-        <w:t>XXXX</w:t>
+        <w:t>201211558</w:t>
       </w:r>
-      <w:proofErr w:type="spellEnd"/>
+      <w:bookmarkStart w:id="0" w:name="_GoBack"/>
+      <w:bookmarkEnd w:id="0"/>
     </w:p>
     <w:p>
       <w:pPr>
-        <w:pStyle w:val="Heading1"/>
+        <w:pStyle w:val="Ttulo1"/>
         <w:rPr>
           <w:b/>
           <w:bCs/>
@@ -111,7 +109,613 @@
     </w:p>
     <w:p>
       <w:pPr>
-        <w:pStyle w:val="ListParagraph"/>
+        <w:pStyle w:val="Default"/>
+        <w:jc w:val="both"/>
+        <w:rPr>
+          <w:sz w:val="22"/>
+          <w:szCs w:val="22"/>
+          <w:lang w:val="es-CO"/>
+        </w:rPr>
+      </w:pPr>
+      <w:r>
+        <w:rPr>
+          <w:sz w:val="22"/>
+          <w:szCs w:val="22"/>
+          <w:lang w:val="es-CO"/>
+        </w:rPr>
+        <w:t xml:space="preserve">¿Qué instrucción se usa para cambiar el límite de recursión de </w:t>
+      </w:r>
+      <w:proofErr w:type="spellStart"/>
+      <w:r>
+        <w:rPr>
+          <w:sz w:val="22"/>
+          <w:szCs w:val="22"/>
+          <w:lang w:val="es-CO"/>
+        </w:rPr>
+        <w:t>Python</w:t>
+      </w:r>
+      <w:proofErr w:type="spellEnd"/>
+      <w:r>
+        <w:rPr>
+          <w:sz w:val="22"/>
+          <w:szCs w:val="22"/>
+          <w:lang w:val="es-CO"/>
+        </w:rPr>
+        <w:t xml:space="preserve">? </w:t>
+      </w:r>
+    </w:p>
+    <w:p>
+      <w:pPr>
+        <w:pStyle w:val="Default"/>
+        <w:jc w:val="both"/>
+        <w:rPr>
+          <w:sz w:val="22"/>
+          <w:szCs w:val="22"/>
+          <w:lang w:val="es-CO"/>
+        </w:rPr>
+      </w:pPr>
+    </w:p>
+    <w:p>
+      <w:pPr>
+        <w:pStyle w:val="Default"/>
+        <w:jc w:val="both"/>
+        <w:rPr>
+          <w:sz w:val="22"/>
+          <w:szCs w:val="22"/>
+          <w:lang w:val="es-CO"/>
+        </w:rPr>
+      </w:pPr>
+      <w:r>
+        <w:rPr>
+          <w:sz w:val="22"/>
+          <w:szCs w:val="22"/>
+          <w:lang w:val="es-CO"/>
+        </w:rPr>
+        <w:t xml:space="preserve">Con </w:t>
+      </w:r>
+      <w:proofErr w:type="spellStart"/>
+      <w:r>
+        <w:rPr>
+          <w:sz w:val="22"/>
+          <w:szCs w:val="22"/>
+          <w:lang w:val="es-CO"/>
+        </w:rPr>
+        <w:t>sys.recursionlimit</w:t>
+      </w:r>
+      <w:proofErr w:type="spellEnd"/>
+      <w:r>
+        <w:rPr>
+          <w:sz w:val="22"/>
+          <w:szCs w:val="22"/>
+          <w:lang w:val="es-CO"/>
+        </w:rPr>
+        <w:t xml:space="preserve">, se encuentra el límite actual y con </w:t>
+      </w:r>
+      <w:proofErr w:type="spellStart"/>
+      <w:r>
+        <w:rPr>
+          <w:sz w:val="22"/>
+          <w:szCs w:val="22"/>
+          <w:lang w:val="es-CO"/>
+        </w:rPr>
+        <w:t>set.recursionlimit</w:t>
+      </w:r>
+      <w:proofErr w:type="spellEnd"/>
+      <w:r>
+        <w:rPr>
+          <w:sz w:val="22"/>
+          <w:szCs w:val="22"/>
+          <w:lang w:val="es-CO"/>
+        </w:rPr>
+        <w:t xml:space="preserve"> se cambia al nuevo valor.</w:t>
+      </w:r>
+    </w:p>
+    <w:p>
+      <w:pPr>
+        <w:pStyle w:val="Default"/>
+        <w:numPr>
+          <w:ilvl w:val="0"/>
+          <w:numId w:val="19"/>
+        </w:numPr>
+        <w:rPr>
+          <w:sz w:val="22"/>
+          <w:szCs w:val="22"/>
+          <w:lang w:val="es-CO"/>
+        </w:rPr>
+      </w:pPr>
+    </w:p>
+    <w:p>
+      <w:pPr>
+        <w:pStyle w:val="Default"/>
+        <w:rPr>
+          <w:sz w:val="22"/>
+          <w:szCs w:val="22"/>
+          <w:lang w:val="es-CO"/>
+        </w:rPr>
+      </w:pPr>
+      <w:r>
+        <w:rPr>
+          <w:sz w:val="22"/>
+          <w:szCs w:val="22"/>
+          <w:lang w:val="es-CO"/>
+        </w:rPr>
+        <w:t xml:space="preserve">¿Por qué considera que se debe hacer este cambio? </w:t>
+      </w:r>
+    </w:p>
+    <w:p>
+      <w:pPr>
+        <w:pStyle w:val="Default"/>
+        <w:rPr>
+          <w:sz w:val="22"/>
+          <w:szCs w:val="22"/>
+          <w:lang w:val="es-CO"/>
+        </w:rPr>
+      </w:pPr>
+    </w:p>
+    <w:p>
+      <w:pPr>
+        <w:pStyle w:val="Default"/>
+        <w:rPr>
+          <w:sz w:val="22"/>
+          <w:szCs w:val="22"/>
+          <w:lang w:val="es-CO"/>
+        </w:rPr>
+      </w:pPr>
+      <w:r>
+        <w:rPr>
+          <w:sz w:val="22"/>
+          <w:szCs w:val="22"/>
+          <w:lang w:val="es-CO"/>
+        </w:rPr>
+        <w:t>El límite de recursión hace un llamado recurrente a las funciones y para los casos en que cambia las características del grafo por ejemplo cuando cambia su tamaño hay que variarlo para que haga el recorrido.</w:t>
+      </w:r>
+    </w:p>
+    <w:p>
+      <w:pPr>
+        <w:pStyle w:val="Default"/>
+        <w:rPr>
+          <w:sz w:val="22"/>
+          <w:szCs w:val="22"/>
+          <w:lang w:val="es-CO"/>
+        </w:rPr>
+      </w:pPr>
+    </w:p>
+    <w:p>
+      <w:pPr>
+        <w:pStyle w:val="Default"/>
+        <w:rPr>
+          <w:sz w:val="22"/>
+          <w:szCs w:val="22"/>
+          <w:lang w:val="es-CO"/>
+        </w:rPr>
+      </w:pPr>
+      <w:r>
+        <w:rPr>
+          <w:sz w:val="22"/>
+          <w:szCs w:val="22"/>
+          <w:lang w:val="es-CO"/>
+        </w:rPr>
+        <w:t xml:space="preserve"> ¿Cuál es el valor inicial que tiene </w:t>
+      </w:r>
+      <w:proofErr w:type="spellStart"/>
+      <w:r>
+        <w:rPr>
+          <w:sz w:val="22"/>
+          <w:szCs w:val="22"/>
+          <w:lang w:val="es-CO"/>
+        </w:rPr>
+        <w:t>Python</w:t>
+      </w:r>
+      <w:proofErr w:type="spellEnd"/>
+      <w:r>
+        <w:rPr>
+          <w:sz w:val="22"/>
+          <w:szCs w:val="22"/>
+          <w:lang w:val="es-CO"/>
+        </w:rPr>
+        <w:t xml:space="preserve"> cómo límite de recursión? </w:t>
+      </w:r>
+    </w:p>
+    <w:p>
+      <w:pPr>
+        <w:pStyle w:val="Default"/>
+        <w:rPr>
+          <w:sz w:val="22"/>
+          <w:szCs w:val="22"/>
+          <w:lang w:val="es-CO"/>
+        </w:rPr>
+      </w:pPr>
+    </w:p>
+    <w:p>
+      <w:pPr>
+        <w:pStyle w:val="Default"/>
+        <w:rPr>
+          <w:sz w:val="22"/>
+          <w:szCs w:val="22"/>
+          <w:lang w:val="es-CO"/>
+        </w:rPr>
+      </w:pPr>
+      <w:r>
+        <w:rPr>
+          <w:sz w:val="22"/>
+          <w:szCs w:val="22"/>
+          <w:lang w:val="es-CO"/>
+        </w:rPr>
+        <w:t xml:space="preserve">Empleando el </w:t>
+      </w:r>
+      <w:proofErr w:type="spellStart"/>
+      <w:r>
+        <w:rPr>
+          <w:sz w:val="22"/>
+          <w:szCs w:val="22"/>
+          <w:lang w:val="es-CO"/>
+        </w:rPr>
+        <w:t>sys.recursionlimit</w:t>
+      </w:r>
+      <w:proofErr w:type="spellEnd"/>
+      <w:r>
+        <w:rPr>
+          <w:sz w:val="22"/>
+          <w:szCs w:val="22"/>
+          <w:lang w:val="es-CO"/>
+        </w:rPr>
+        <w:t xml:space="preserve"> se encuentra que el valor inicial es 1000</w:t>
+      </w:r>
+    </w:p>
+    <w:p>
+      <w:pPr>
+        <w:pStyle w:val="Default"/>
+        <w:rPr>
+          <w:sz w:val="22"/>
+          <w:szCs w:val="22"/>
+          <w:lang w:val="es-CO"/>
+        </w:rPr>
+      </w:pPr>
+    </w:p>
+    <w:p>
+      <w:pPr>
+        <w:autoSpaceDE w:val="0"/>
+        <w:autoSpaceDN w:val="0"/>
+        <w:adjustRightInd w:val="0"/>
+        <w:spacing w:after="0" w:line="240" w:lineRule="auto"/>
+        <w:rPr>
+          <w:rFonts w:ascii="Dax-Regular" w:hAnsi="Dax-Regular" w:cs="Dax-Regular"/>
+          <w:color w:val="000000"/>
+          <w:sz w:val="24"/>
+          <w:szCs w:val="24"/>
+          <w:lang w:val="es-CO"/>
+        </w:rPr>
+      </w:pPr>
+    </w:p>
+    <w:p>
+      <w:pPr>
+        <w:autoSpaceDE w:val="0"/>
+        <w:autoSpaceDN w:val="0"/>
+        <w:adjustRightInd w:val="0"/>
+        <w:spacing w:after="0" w:line="240" w:lineRule="auto"/>
+        <w:rPr>
+          <w:rFonts w:ascii="Dax-Regular" w:hAnsi="Dax-Regular" w:cs="Dax-Regular"/>
+          <w:color w:val="000000"/>
+          <w:lang w:val="es-CO"/>
+        </w:rPr>
+      </w:pPr>
+      <w:r>
+        <w:rPr>
+          <w:rFonts w:ascii="Dax-Regular" w:hAnsi="Dax-Regular" w:cs="Dax-Regular"/>
+          <w:color w:val="000000"/>
+          <w:lang w:val="es-CO"/>
+        </w:rPr>
+        <w:t xml:space="preserve">¿Qué relación creen que existe entre el número de vértices, arcos y el tiempo que toma la operación 4? </w:t>
+      </w:r>
+    </w:p>
+    <w:p>
+      <w:pPr>
+        <w:autoSpaceDE w:val="0"/>
+        <w:autoSpaceDN w:val="0"/>
+        <w:adjustRightInd w:val="0"/>
+        <w:spacing w:after="0" w:line="240" w:lineRule="auto"/>
+        <w:rPr>
+          <w:rFonts w:ascii="Dax-Regular" w:hAnsi="Dax-Regular" w:cs="Dax-Regular"/>
+          <w:color w:val="000000"/>
+          <w:lang w:val="es-CO"/>
+        </w:rPr>
+      </w:pPr>
+      <w:r>
+        <w:rPr>
+          <w:rFonts w:ascii="Dax-Regular" w:hAnsi="Dax-Regular" w:cs="Dax-Regular"/>
+          <w:color w:val="000000"/>
+          <w:lang w:val="es-CO"/>
+        </w:rPr>
+        <w:t>La relación temporal es O(t)=Elog(v),  donde E es el número de arcos y v el número de vértices, esto para el peor caso.</w:t>
+      </w:r>
+    </w:p>
+    <w:p>
+      <w:pPr>
+        <w:autoSpaceDE w:val="0"/>
+        <w:autoSpaceDN w:val="0"/>
+        <w:adjustRightInd w:val="0"/>
+        <w:spacing w:after="0" w:line="240" w:lineRule="auto"/>
+        <w:rPr>
+          <w:rFonts w:ascii="Dax-Regular" w:hAnsi="Dax-Regular" w:cs="Dax-Regular"/>
+          <w:color w:val="000000"/>
+          <w:lang w:val="es-CO"/>
+        </w:rPr>
+      </w:pPr>
+    </w:p>
+    <w:p>
+      <w:pPr>
+        <w:autoSpaceDE w:val="0"/>
+        <w:autoSpaceDN w:val="0"/>
+        <w:adjustRightInd w:val="0"/>
+        <w:spacing w:after="0" w:line="240" w:lineRule="auto"/>
+        <w:rPr>
+          <w:rFonts w:ascii="Dax-Regular" w:hAnsi="Dax-Regular" w:cs="Dax-Regular"/>
+          <w:color w:val="000000"/>
+          <w:sz w:val="24"/>
+          <w:szCs w:val="24"/>
+          <w:lang w:val="es-CO"/>
+        </w:rPr>
+      </w:pPr>
+    </w:p>
+    <w:p>
+      <w:pPr>
+        <w:autoSpaceDE w:val="0"/>
+        <w:autoSpaceDN w:val="0"/>
+        <w:adjustRightInd w:val="0"/>
+        <w:spacing w:after="0" w:line="240" w:lineRule="auto"/>
+        <w:rPr>
+          <w:rFonts w:ascii="Dax-Regular" w:hAnsi="Dax-Regular" w:cs="Dax-Regular"/>
+          <w:color w:val="000000"/>
+          <w:lang w:val="es-CO"/>
+        </w:rPr>
+      </w:pPr>
+      <w:r>
+        <w:rPr>
+          <w:rFonts w:ascii="Dax-Regular" w:hAnsi="Dax-Regular" w:cs="Dax-Regular"/>
+          <w:color w:val="000000"/>
+          <w:lang w:val="es-CO"/>
+        </w:rPr>
+        <w:t xml:space="preserve">¿El grafo definido es denso o disperso?, ¿El grafo es dirigido o no dirigido?, ¿El grafo está fuertemente conectado? </w:t>
+      </w:r>
+    </w:p>
+    <w:p>
+      <w:pPr>
+        <w:autoSpaceDE w:val="0"/>
+        <w:autoSpaceDN w:val="0"/>
+        <w:adjustRightInd w:val="0"/>
+        <w:spacing w:after="0" w:line="240" w:lineRule="auto"/>
+        <w:rPr>
+          <w:rFonts w:ascii="Dax-Regular" w:hAnsi="Dax-Regular" w:cs="Dax-Regular"/>
+          <w:color w:val="000000"/>
+          <w:lang w:val="es-CO"/>
+        </w:rPr>
+      </w:pPr>
+    </w:p>
+    <w:p>
+      <w:pPr>
+        <w:autoSpaceDE w:val="0"/>
+        <w:autoSpaceDN w:val="0"/>
+        <w:adjustRightInd w:val="0"/>
+        <w:spacing w:after="0" w:line="240" w:lineRule="auto"/>
+        <w:rPr>
+          <w:rFonts w:ascii="Dax-Regular" w:hAnsi="Dax-Regular" w:cs="Dax-Regular"/>
+          <w:color w:val="000000"/>
+          <w:lang w:val="es-CO"/>
+        </w:rPr>
+      </w:pPr>
+      <w:r>
+        <w:rPr>
+          <w:rFonts w:ascii="Dax-Regular" w:hAnsi="Dax-Regular" w:cs="Dax-Regular"/>
+          <w:color w:val="000000"/>
+          <w:lang w:val="es-CO"/>
+        </w:rPr>
+        <w:t>Al correr las opciones en el View 1 y 2 se encuentra que la relación entre arcos y vértices es aproximadamente de vértices 13000 y arcos 32000 es de 1 a 3 que es más o menos denso, el grafo es dirigido como se definio en el model (direct=true).</w:t>
+      </w:r>
+    </w:p>
+    <w:p>
+      <w:pPr>
+        <w:autoSpaceDE w:val="0"/>
+        <w:autoSpaceDN w:val="0"/>
+        <w:adjustRightInd w:val="0"/>
+        <w:spacing w:after="0" w:line="240" w:lineRule="auto"/>
+        <w:rPr>
+          <w:rFonts w:ascii="Dax-Regular" w:hAnsi="Dax-Regular" w:cs="Dax-Regular"/>
+          <w:color w:val="000000"/>
+          <w:lang w:val="es-CO"/>
+        </w:rPr>
+      </w:pPr>
+      <w:r>
+        <w:rPr>
+          <w:rFonts w:ascii="Dax-Regular" w:hAnsi="Dax-Regular" w:cs="Dax-Regular"/>
+          <w:color w:val="000000"/>
+          <w:lang w:val="es-CO"/>
+        </w:rPr>
+        <w:t>Empleando las instrucciones 1,2,3 del view se obtienen que hay 30 componentes conectados, que puede ser interpretado como no muy fuertemente conectado.</w:t>
+      </w:r>
+    </w:p>
+    <w:p>
+      <w:pPr>
+        <w:autoSpaceDE w:val="0"/>
+        <w:autoSpaceDN w:val="0"/>
+        <w:adjustRightInd w:val="0"/>
+        <w:spacing w:after="0" w:line="240" w:lineRule="auto"/>
+        <w:rPr>
+          <w:rFonts w:ascii="Dax-Regular" w:hAnsi="Dax-Regular" w:cs="Dax-Regular"/>
+          <w:color w:val="000000"/>
+          <w:lang w:val="es-CO"/>
+        </w:rPr>
+      </w:pPr>
+    </w:p>
+    <w:p>
+      <w:pPr>
+        <w:autoSpaceDE w:val="0"/>
+        <w:autoSpaceDN w:val="0"/>
+        <w:adjustRightInd w:val="0"/>
+        <w:spacing w:after="0" w:line="240" w:lineRule="auto"/>
+        <w:rPr>
+          <w:rFonts w:ascii="Dax-Regular" w:hAnsi="Dax-Regular" w:cs="Dax-Regular"/>
+          <w:color w:val="000000"/>
+          <w:sz w:val="24"/>
+          <w:szCs w:val="24"/>
+          <w:lang w:val="es-CO"/>
+        </w:rPr>
+      </w:pPr>
+    </w:p>
+    <w:p>
+      <w:pPr>
+        <w:autoSpaceDE w:val="0"/>
+        <w:autoSpaceDN w:val="0"/>
+        <w:adjustRightInd w:val="0"/>
+        <w:spacing w:after="0" w:line="240" w:lineRule="auto"/>
+        <w:rPr>
+          <w:rFonts w:ascii="Dax-Regular" w:hAnsi="Dax-Regular" w:cs="Dax-Regular"/>
+          <w:color w:val="000000"/>
+          <w:lang w:val="es-CO"/>
+        </w:rPr>
+      </w:pPr>
+      <w:r>
+        <w:rPr>
+          <w:rFonts w:ascii="Dax-Regular" w:hAnsi="Dax-Regular" w:cs="Dax-Regular"/>
+          <w:color w:val="000000"/>
+          <w:lang w:val="es-CO"/>
+        </w:rPr>
+        <w:t xml:space="preserve">Cuál es el tamaño inicial del grafo? </w:t>
+      </w:r>
+    </w:p>
+    <w:p>
+      <w:pPr>
+        <w:autoSpaceDE w:val="0"/>
+        <w:autoSpaceDN w:val="0"/>
+        <w:adjustRightInd w:val="0"/>
+        <w:spacing w:after="0" w:line="240" w:lineRule="auto"/>
+        <w:rPr>
+          <w:rFonts w:ascii="Dax-Regular" w:hAnsi="Dax-Regular" w:cs="Dax-Regular"/>
+          <w:color w:val="000000"/>
+          <w:lang w:val="es-CO"/>
+        </w:rPr>
+      </w:pPr>
+      <w:r>
+        <w:rPr>
+          <w:rFonts w:ascii="Dax-Regular" w:hAnsi="Dax-Regular" w:cs="Dax-Regular"/>
+          <w:color w:val="000000"/>
+          <w:lang w:val="es-CO"/>
+        </w:rPr>
+        <w:t>Debe ser cero porque no hay arcos inicialmente por que no se ha cargado nada.</w:t>
+      </w:r>
+    </w:p>
+    <w:p>
+      <w:pPr>
+        <w:autoSpaceDE w:val="0"/>
+        <w:autoSpaceDN w:val="0"/>
+        <w:adjustRightInd w:val="0"/>
+        <w:spacing w:after="0" w:line="240" w:lineRule="auto"/>
+        <w:rPr>
+          <w:rFonts w:ascii="Dax-Regular" w:hAnsi="Dax-Regular" w:cs="Dax-Regular"/>
+          <w:color w:val="000000"/>
+          <w:lang w:val="es-CO"/>
+        </w:rPr>
+      </w:pPr>
+    </w:p>
+    <w:p>
+      <w:pPr>
+        <w:autoSpaceDE w:val="0"/>
+        <w:autoSpaceDN w:val="0"/>
+        <w:adjustRightInd w:val="0"/>
+        <w:spacing w:after="0" w:line="240" w:lineRule="auto"/>
+        <w:rPr>
+          <w:rFonts w:ascii="Dax-Regular" w:hAnsi="Dax-Regular" w:cs="Dax-Regular"/>
+          <w:color w:val="000000"/>
+          <w:lang w:val="es-CO"/>
+        </w:rPr>
+      </w:pPr>
+      <w:r>
+        <w:rPr>
+          <w:rFonts w:ascii="Dax-Regular" w:hAnsi="Dax-Regular" w:cs="Dax-Regular"/>
+          <w:color w:val="000000"/>
+          <w:lang w:val="es-CO"/>
+        </w:rPr>
+        <w:t xml:space="preserve">¿Cuál es la Estructura de datos utilizada? </w:t>
+      </w:r>
+    </w:p>
+    <w:p>
+      <w:pPr>
+        <w:autoSpaceDE w:val="0"/>
+        <w:autoSpaceDN w:val="0"/>
+        <w:adjustRightInd w:val="0"/>
+        <w:spacing w:after="0" w:line="240" w:lineRule="auto"/>
+        <w:rPr>
+          <w:rFonts w:ascii="Dax-Regular" w:hAnsi="Dax-Regular" w:cs="Dax-Regular"/>
+          <w:color w:val="000000"/>
+          <w:lang w:val="es-CO"/>
+        </w:rPr>
+      </w:pPr>
+      <w:r>
+        <w:rPr>
+          <w:rFonts w:ascii="Dax-Regular" w:hAnsi="Dax-Regular" w:cs="Dax-Regular"/>
+          <w:color w:val="000000"/>
+          <w:lang w:val="es-CO"/>
+        </w:rPr>
+        <w:t xml:space="preserve">ADJ.list o lista de adyacencia </w:t>
+      </w:r>
+    </w:p>
+    <w:p>
+      <w:pPr>
+        <w:autoSpaceDE w:val="0"/>
+        <w:autoSpaceDN w:val="0"/>
+        <w:adjustRightInd w:val="0"/>
+        <w:spacing w:after="0" w:line="240" w:lineRule="auto"/>
+        <w:rPr>
+          <w:rFonts w:ascii="Dax-Regular" w:hAnsi="Dax-Regular" w:cs="Dax-Regular"/>
+          <w:color w:val="000000"/>
+          <w:lang w:val="es-CO"/>
+        </w:rPr>
+      </w:pPr>
+    </w:p>
+    <w:p>
+      <w:pPr>
+        <w:autoSpaceDE w:val="0"/>
+        <w:autoSpaceDN w:val="0"/>
+        <w:adjustRightInd w:val="0"/>
+        <w:spacing w:after="0" w:line="240" w:lineRule="auto"/>
+        <w:rPr>
+          <w:rFonts w:ascii="Dax-Regular" w:hAnsi="Dax-Regular" w:cs="Dax-Regular"/>
+          <w:color w:val="000000"/>
+          <w:lang w:val="es-CO"/>
+        </w:rPr>
+      </w:pPr>
+      <w:r>
+        <w:rPr>
+          <w:rFonts w:ascii="Dax-Regular" w:hAnsi="Dax-Regular" w:cs="Dax-Regular"/>
+          <w:color w:val="000000"/>
+          <w:lang w:val="es-CO"/>
+        </w:rPr>
+        <w:t xml:space="preserve">¿Cuál es la función de comparación utilizada? </w:t>
+      </w:r>
+    </w:p>
+    <w:p>
+      <w:pPr>
+        <w:autoSpaceDE w:val="0"/>
+        <w:autoSpaceDN w:val="0"/>
+        <w:adjustRightInd w:val="0"/>
+        <w:spacing w:after="0" w:line="240" w:lineRule="auto"/>
+        <w:rPr>
+          <w:rFonts w:ascii="Dax-Regular" w:hAnsi="Dax-Regular" w:cs="Dax-Regular"/>
+          <w:color w:val="000000"/>
+          <w:lang w:val="es-CO"/>
+        </w:rPr>
+      </w:pPr>
+      <w:r>
+        <w:rPr>
+          <w:rFonts w:ascii="Dax-Regular" w:hAnsi="Dax-Regular" w:cs="Dax-Regular"/>
+          <w:color w:val="000000"/>
+          <w:lang w:val="es-CO"/>
+        </w:rPr>
+        <w:t>comparefunction=compareStopIds</w:t>
+      </w:r>
+    </w:p>
+    <w:p>
+      <w:pPr>
+        <w:pStyle w:val="Prrafodelista"/>
         <w:numPr>
           <w:ilvl w:val="0"/>
           <w:numId w:val="18"/>
@@ -121,194 +725,6 @@
           <w:lang w:val="es-419"/>
         </w:rPr>
       </w:pPr>
-      <w:r>
-        <w:rPr>
-          <w:lang w:val="es-419"/>
-        </w:rPr>
-        <w:t xml:space="preserve">¿Qué instrucción se usa para cambiar el límite de recursión de Python? </w:t>
-      </w:r>
-    </w:p>
-    <w:p>
-      <w:pPr>
-        <w:rPr>
-          <w:lang w:val="es-419"/>
-        </w:rPr>
-      </w:pPr>
-    </w:p>
-    <w:p>
-      <w:pPr>
-        <w:pStyle w:val="ListParagraph"/>
-        <w:numPr>
-          <w:ilvl w:val="0"/>
-          <w:numId w:val="18"/>
-        </w:numPr>
-        <w:ind w:left="360"/>
-        <w:rPr>
-          <w:lang w:val="es-419"/>
-        </w:rPr>
-      </w:pPr>
-      <w:r>
-        <w:rPr>
-          <w:lang w:val="es-419"/>
-        </w:rPr>
-        <w:t>¿Por qué considera que se debe hacer este cambio?</w:t>
-      </w:r>
-    </w:p>
-    <w:p>
-      <w:pPr>
-        <w:rPr>
-          <w:lang w:val="es-419"/>
-        </w:rPr>
-      </w:pPr>
-    </w:p>
-    <w:p>
-      <w:pPr>
-        <w:pStyle w:val="ListParagraph"/>
-        <w:numPr>
-          <w:ilvl w:val="0"/>
-          <w:numId w:val="18"/>
-        </w:numPr>
-        <w:ind w:left="360"/>
-        <w:rPr>
-          <w:lang w:val="es-419"/>
-        </w:rPr>
-      </w:pPr>
-      <w:r>
-        <w:rPr>
-          <w:lang w:val="es-419"/>
-        </w:rPr>
-        <w:t xml:space="preserve">¿Cuál es el valor inicial que tiene Python cómo límite de recursión? </w:t>
-      </w:r>
-    </w:p>
-    <w:p>
-      <w:pPr>
-        <w:rPr>
-          <w:lang w:val="es-419"/>
-        </w:rPr>
-      </w:pPr>
-    </w:p>
-    <w:p>
-      <w:pPr>
-        <w:pStyle w:val="ListParagraph"/>
-        <w:numPr>
-          <w:ilvl w:val="0"/>
-          <w:numId w:val="18"/>
-        </w:numPr>
-        <w:ind w:left="360"/>
-        <w:rPr>
-          <w:lang w:val="es-419"/>
-        </w:rPr>
-      </w:pPr>
-      <w:r>
-        <w:rPr>
-          <w:lang w:val="es-419"/>
-        </w:rPr>
-        <w:t>¿Qué relación creen que existe entre el número de vértices, arcos y el tiempo que toma la operación 4?</w:t>
-      </w:r>
-    </w:p>
-    <w:p>
-      <w:pPr>
-        <w:rPr>
-          <w:lang w:val="es-419"/>
-        </w:rPr>
-      </w:pPr>
-    </w:p>
-    <w:p>
-      <w:pPr>
-        <w:pStyle w:val="ListParagraph"/>
-        <w:numPr>
-          <w:ilvl w:val="0"/>
-          <w:numId w:val="18"/>
-        </w:numPr>
-        <w:ind w:left="360"/>
-        <w:rPr>
-          <w:lang w:val="es-419"/>
-        </w:rPr>
-      </w:pPr>
-      <w:r>
-        <w:rPr>
-          <w:lang w:val="es-419"/>
-        </w:rPr>
-        <w:t>¿El grafo definido es denso o disperso?, ¿El grafo es dirigido o no dirigido?, ¿El grafo está fuertemente conectado?</w:t>
-      </w:r>
-    </w:p>
-    <w:p>
-      <w:pPr>
-        <w:rPr>
-          <w:lang w:val="es-419"/>
-        </w:rPr>
-      </w:pPr>
-    </w:p>
-    <w:p>
-      <w:pPr>
-        <w:pStyle w:val="ListParagraph"/>
-        <w:numPr>
-          <w:ilvl w:val="0"/>
-          <w:numId w:val="18"/>
-        </w:numPr>
-        <w:ind w:left="360"/>
-        <w:rPr>
-          <w:lang w:val="es-419"/>
-        </w:rPr>
-      </w:pPr>
-      <w:r>
-        <w:rPr>
-          <w:lang w:val="es-419"/>
-        </w:rPr>
-        <w:t>¿Cuál es el tamaño inicial del grafo?</w:t>
-      </w:r>
-    </w:p>
-    <w:p>
-      <w:pPr>
-        <w:rPr>
-          <w:lang w:val="es-419"/>
-        </w:rPr>
-      </w:pPr>
-    </w:p>
-    <w:p>
-      <w:pPr>
-        <w:pStyle w:val="ListParagraph"/>
-        <w:numPr>
-          <w:ilvl w:val="0"/>
-          <w:numId w:val="18"/>
-        </w:numPr>
-        <w:ind w:left="360"/>
-        <w:rPr>
-          <w:lang w:val="es-419"/>
-        </w:rPr>
-      </w:pPr>
-      <w:r>
-        <w:rPr>
-          <w:lang w:val="es-419"/>
-        </w:rPr>
-        <w:t>¿Cuál es la Estructura de datos utilizada?</w:t>
-      </w:r>
-    </w:p>
-    <w:p>
-      <w:pPr>
-        <w:rPr>
-          <w:lang w:val="es-419"/>
-        </w:rPr>
-      </w:pPr>
-    </w:p>
-    <w:p>
-      <w:pPr>
-        <w:pStyle w:val="ListParagraph"/>
-        <w:numPr>
-          <w:ilvl w:val="0"/>
-          <w:numId w:val="18"/>
-        </w:numPr>
-        <w:ind w:left="360"/>
-        <w:rPr>
-          <w:lang w:val="es-419"/>
-        </w:rPr>
-      </w:pPr>
-      <w:r>
-        <w:rPr>
-          <w:lang w:val="es-419"/>
-        </w:rPr>
-        <w:t>¿Cuál es la función de comparación utilizada?</w:t>
-      </w:r>
     </w:p>
     <w:sectPr>
       <w:pgSz w:w="12240" w:h="15840"/>
@@ -321,8 +737,8 @@
 </file>
 
 <file path=word/numbering.xml><?xml version="1.0" encoding="utf-8"?>
-<w:numbering xmlns:wpc="http://schemas.microsoft.com/office/word/2010/wordprocessingCanvas" xmlns:cx="http://schemas.microsoft.com/office/drawing/2014/chartex" xmlns:cx1="http://schemas.microsoft.com/office/drawing/2015/9/8/chartex" xmlns:cx2="http://schemas.microsoft.com/office/drawing/2015/10/21/chartex" xmlns:cx3="http://schemas.microsoft.com/office/drawing/2016/5/9/chartex" xmlns:cx4="http://schemas.microsoft.com/office/drawing/2016/5/10/chartex" xmlns:cx5="http://schemas.microsoft.com/office/drawing/2016/5/11/chartex" xmlns:cx6="http://schemas.microsoft.com/office/drawing/2016/5/12/chartex" xmlns:cx7="http://schemas.microsoft.com/office/drawing/2016/5/13/chartex" xmlns:cx8="http://schemas.microsoft.com/office/drawing/2016/5/14/chartex" xmlns:mc="http://schemas.openxmlformats.org/markup-compatibility/2006" xmlns:aink="http://schemas.microsoft.com/office/drawing/2016/ink" xmlns:am3d="http://schemas.microsoft.com/office/drawing/2017/model3d" xmlns:o="urn:schemas-microsoft-com:office:office" xmlns:r="http://schemas.openxmlformats.org/officeDocument/2006/relationships" xmlns:m="http://schemas.openxmlformats.org/officeDocument/2006/math" xmlns:v="urn:schemas-microsoft-com:vml" xmlns:wp14="http://schemas.microsoft.com/office/word/2010/wordprocessingDrawing" xmlns:wp="http://schemas.openxmlformats.org/drawingml/2006/wordprocessingDrawing" xmlns:w10="urn:schemas-microsoft-com:office:word" xmlns:w="http://schemas.openxmlformats.org/wordprocessingml/2006/main" xmlns:w14="http://schemas.microsoft.com/office/word/2010/wordml" xmlns:w15="http://schemas.microsoft.com/office/word/2012/wordml" xmlns:w16cex="http://schemas.microsoft.com/office/word/2018/wordml/cex" xmlns:w16cid="http://schemas.microsoft.com/office/word/2016/wordml/cid" xmlns:w16="http://schemas.microsoft.com/office/word/2018/wordml" xmlns:w16sdtdh="http://schemas.microsoft.com/office/word/2020/wordml/sdtdatahash" xmlns:w16se="http://schemas.microsoft.com/office/word/2015/wordml/symex" xmlns:wpg="http://schemas.microsoft.com/office/word/2010/wordprocessingGroup" xmlns:wpi="http://schemas.microsoft.com/office/word/2010/wordprocessingInk" xmlns:wne="http://schemas.microsoft.com/office/word/2006/wordml" xmlns:wps="http://schemas.microsoft.com/office/word/2010/wordprocessingShape" mc:Ignorable="w14 w15 w16se w16cid w16 w16cex w16sdtdh wp14">
-  <w:abstractNum w:abstractNumId="0" w15:restartNumberingAfterBreak="0">
+<w:numbering xmlns:wpc="http://schemas.microsoft.com/office/word/2010/wordprocessingCanvas" xmlns:mc="http://schemas.openxmlformats.org/markup-compatibility/2006" xmlns:o="urn:schemas-microsoft-com:office:office" xmlns:r="http://schemas.openxmlformats.org/officeDocument/2006/relationships" xmlns:m="http://schemas.openxmlformats.org/officeDocument/2006/math" xmlns:v="urn:schemas-microsoft-com:vml" xmlns:wp14="http://schemas.microsoft.com/office/word/2010/wordprocessingDrawing" xmlns:wp="http://schemas.openxmlformats.org/drawingml/2006/wordprocessingDrawing" xmlns:w10="urn:schemas-microsoft-com:office:word" xmlns:w="http://schemas.openxmlformats.org/wordprocessingml/2006/main" xmlns:w14="http://schemas.microsoft.com/office/word/2010/wordml" xmlns:wpg="http://schemas.microsoft.com/office/word/2010/wordprocessingGroup" xmlns:wpi="http://schemas.microsoft.com/office/word/2010/wordprocessingInk" xmlns:wne="http://schemas.microsoft.com/office/word/2006/wordml" xmlns:wps="http://schemas.microsoft.com/office/word/2010/wordprocessingShape" mc:Ignorable="w14 wp14">
+  <w:abstractNum w:abstractNumId="0">
     <w:nsid w:val="00F45053"/>
     <w:multiLevelType w:val="hybridMultilevel"/>
     <w:tmpl w:val="26C01794"/>
@@ -408,7 +824,7 @@
       </w:pPr>
     </w:lvl>
   </w:abstractNum>
-  <w:abstractNum w:abstractNumId="1" w15:restartNumberingAfterBreak="0">
+  <w:abstractNum w:abstractNumId="1">
     <w:nsid w:val="04A55406"/>
     <w:multiLevelType w:val="hybridMultilevel"/>
     <w:tmpl w:val="6F0C8680"/>
@@ -521,7 +937,7 @@
       </w:rPr>
     </w:lvl>
   </w:abstractNum>
-  <w:abstractNum w:abstractNumId="2" w15:restartNumberingAfterBreak="0">
+  <w:abstractNum w:abstractNumId="2">
     <w:nsid w:val="0B9D3F58"/>
     <w:multiLevelType w:val="hybridMultilevel"/>
     <w:tmpl w:val="8AA41BFE"/>
@@ -634,7 +1050,7 @@
       </w:rPr>
     </w:lvl>
   </w:abstractNum>
-  <w:abstractNum w:abstractNumId="3" w15:restartNumberingAfterBreak="0">
+  <w:abstractNum w:abstractNumId="3">
     <w:nsid w:val="16C4207E"/>
     <w:multiLevelType w:val="hybridMultilevel"/>
     <w:tmpl w:val="72F6D186"/>
@@ -747,7 +1163,58 @@
       </w:rPr>
     </w:lvl>
   </w:abstractNum>
-  <w:abstractNum w:abstractNumId="4" w15:restartNumberingAfterBreak="0">
+  <w:abstractNum w:abstractNumId="4">
+    <w:nsid w:val="1C9BAD52"/>
+    <w:multiLevelType w:val="hybridMultilevel"/>
+    <w:tmpl w:val="9E8078F6"/>
+    <w:lvl w:ilvl="0" w:tplc="FFFFFFFF">
+      <w:start w:val="1"/>
+      <w:numFmt w:val="lowerLetter"/>
+      <w:lvlText w:val=""/>
+      <w:lvlJc w:val="left"/>
+    </w:lvl>
+    <w:lvl w:ilvl="1" w:tplc="FFFFFFFF">
+      <w:numFmt w:val="decimal"/>
+      <w:lvlText w:val=""/>
+      <w:lvlJc w:val="left"/>
+    </w:lvl>
+    <w:lvl w:ilvl="2" w:tplc="FFFFFFFF">
+      <w:numFmt w:val="decimal"/>
+      <w:lvlText w:val=""/>
+      <w:lvlJc w:val="left"/>
+    </w:lvl>
+    <w:lvl w:ilvl="3" w:tplc="FFFFFFFF">
+      <w:numFmt w:val="decimal"/>
+      <w:lvlText w:val=""/>
+      <w:lvlJc w:val="left"/>
+    </w:lvl>
+    <w:lvl w:ilvl="4" w:tplc="FFFFFFFF">
+      <w:numFmt w:val="decimal"/>
+      <w:lvlText w:val=""/>
+      <w:lvlJc w:val="left"/>
+    </w:lvl>
+    <w:lvl w:ilvl="5" w:tplc="FFFFFFFF">
+      <w:numFmt w:val="decimal"/>
+      <w:lvlText w:val=""/>
+      <w:lvlJc w:val="left"/>
+    </w:lvl>
+    <w:lvl w:ilvl="6" w:tplc="FFFFFFFF">
+      <w:numFmt w:val="decimal"/>
+      <w:lvlText w:val=""/>
+      <w:lvlJc w:val="left"/>
+    </w:lvl>
+    <w:lvl w:ilvl="7" w:tplc="FFFFFFFF">
+      <w:numFmt w:val="decimal"/>
+      <w:lvlText w:val=""/>
+      <w:lvlJc w:val="left"/>
+    </w:lvl>
+    <w:lvl w:ilvl="8" w:tplc="FFFFFFFF">
+      <w:numFmt w:val="decimal"/>
+      <w:lvlText w:val=""/>
+      <w:lvlJc w:val="left"/>
+    </w:lvl>
+  </w:abstractNum>
+  <w:abstractNum w:abstractNumId="5">
     <w:nsid w:val="1F8E50B9"/>
     <w:multiLevelType w:val="hybridMultilevel"/>
     <w:tmpl w:val="33E64F08"/>
@@ -860,7 +1327,7 @@
       </w:rPr>
     </w:lvl>
   </w:abstractNum>
-  <w:abstractNum w:abstractNumId="5" w15:restartNumberingAfterBreak="0">
+  <w:abstractNum w:abstractNumId="6">
     <w:nsid w:val="293519CA"/>
     <w:multiLevelType w:val="hybridMultilevel"/>
     <w:tmpl w:val="419A42D0"/>
@@ -946,7 +1413,7 @@
       </w:pPr>
     </w:lvl>
   </w:abstractNum>
-  <w:abstractNum w:abstractNumId="6" w15:restartNumberingAfterBreak="0">
+  <w:abstractNum w:abstractNumId="7">
     <w:nsid w:val="37777CB3"/>
     <w:multiLevelType w:val="hybridMultilevel"/>
     <w:tmpl w:val="211EC694"/>
@@ -1032,7 +1499,7 @@
       </w:pPr>
     </w:lvl>
   </w:abstractNum>
-  <w:abstractNum w:abstractNumId="7" w15:restartNumberingAfterBreak="0">
+  <w:abstractNum w:abstractNumId="8">
     <w:nsid w:val="41F05C72"/>
     <w:multiLevelType w:val="hybridMultilevel"/>
     <w:tmpl w:val="8842D91A"/>
@@ -1146,7 +1613,7 @@
       </w:rPr>
     </w:lvl>
   </w:abstractNum>
-  <w:abstractNum w:abstractNumId="8" w15:restartNumberingAfterBreak="0">
+  <w:abstractNum w:abstractNumId="9">
     <w:nsid w:val="446D4DDB"/>
     <w:multiLevelType w:val="multilevel"/>
     <w:tmpl w:val="0409001D"/>
@@ -1259,7 +1726,7 @@
       </w:rPr>
     </w:lvl>
   </w:abstractNum>
-  <w:abstractNum w:abstractNumId="9" w15:restartNumberingAfterBreak="0">
+  <w:abstractNum w:abstractNumId="10">
     <w:nsid w:val="4723600A"/>
     <w:multiLevelType w:val="hybridMultilevel"/>
     <w:tmpl w:val="731ED4AE"/>
@@ -1345,7 +1812,7 @@
       </w:pPr>
     </w:lvl>
   </w:abstractNum>
-  <w:abstractNum w:abstractNumId="10" w15:restartNumberingAfterBreak="0">
+  <w:abstractNum w:abstractNumId="11">
     <w:nsid w:val="4A0F5BA9"/>
     <w:multiLevelType w:val="hybridMultilevel"/>
     <w:tmpl w:val="7B26F3F4"/>
@@ -1431,7 +1898,7 @@
       </w:pPr>
     </w:lvl>
   </w:abstractNum>
-  <w:abstractNum w:abstractNumId="11" w15:restartNumberingAfterBreak="0">
+  <w:abstractNum w:abstractNumId="12">
     <w:nsid w:val="59085AB3"/>
     <w:multiLevelType w:val="hybridMultilevel"/>
     <w:tmpl w:val="7A268518"/>
@@ -1544,7 +2011,7 @@
       </w:rPr>
     </w:lvl>
   </w:abstractNum>
-  <w:abstractNum w:abstractNumId="12" w15:restartNumberingAfterBreak="0">
+  <w:abstractNum w:abstractNumId="13">
     <w:nsid w:val="5AD72B92"/>
     <w:multiLevelType w:val="hybridMultilevel"/>
     <w:tmpl w:val="98880FC0"/>
@@ -1630,7 +2097,7 @@
       </w:pPr>
     </w:lvl>
   </w:abstractNum>
-  <w:abstractNum w:abstractNumId="13" w15:restartNumberingAfterBreak="0">
+  <w:abstractNum w:abstractNumId="14">
     <w:nsid w:val="5C974F57"/>
     <w:multiLevelType w:val="hybridMultilevel"/>
     <w:tmpl w:val="211EC694"/>
@@ -1716,7 +2183,7 @@
       </w:pPr>
     </w:lvl>
   </w:abstractNum>
-  <w:abstractNum w:abstractNumId="14" w15:restartNumberingAfterBreak="0">
+  <w:abstractNum w:abstractNumId="15">
     <w:nsid w:val="5EBA3F4E"/>
     <w:multiLevelType w:val="hybridMultilevel"/>
     <w:tmpl w:val="874CF82C"/>
@@ -1802,7 +2269,7 @@
       </w:pPr>
     </w:lvl>
   </w:abstractNum>
-  <w:abstractNum w:abstractNumId="15" w15:restartNumberingAfterBreak="0">
+  <w:abstractNum w:abstractNumId="16">
     <w:nsid w:val="6A4C39F0"/>
     <w:multiLevelType w:val="hybridMultilevel"/>
     <w:tmpl w:val="CCB606F4"/>
@@ -1888,7 +2355,7 @@
       </w:pPr>
     </w:lvl>
   </w:abstractNum>
-  <w:abstractNum w:abstractNumId="16" w15:restartNumberingAfterBreak="0">
+  <w:abstractNum w:abstractNumId="17">
     <w:nsid w:val="763517BA"/>
     <w:multiLevelType w:val="hybridMultilevel"/>
     <w:tmpl w:val="D4FA0B18"/>
@@ -1974,7 +2441,7 @@
       </w:pPr>
     </w:lvl>
   </w:abstractNum>
-  <w:abstractNum w:abstractNumId="17" w15:restartNumberingAfterBreak="0">
+  <w:abstractNum w:abstractNumId="18">
     <w:nsid w:val="7964390B"/>
     <w:multiLevelType w:val="hybridMultilevel"/>
     <w:tmpl w:val="26C01794"/>
@@ -2061,64 +2528,67 @@
     </w:lvl>
   </w:abstractNum>
   <w:num w:numId="1">
-    <w:abstractNumId w:val="8"/>
+    <w:abstractNumId w:val="9"/>
   </w:num>
   <w:num w:numId="2">
     <w:abstractNumId w:val="1"/>
   </w:num>
   <w:num w:numId="3">
-    <w:abstractNumId w:val="9"/>
+    <w:abstractNumId w:val="10"/>
   </w:num>
   <w:num w:numId="4">
-    <w:abstractNumId w:val="14"/>
+    <w:abstractNumId w:val="15"/>
   </w:num>
   <w:num w:numId="5">
-    <w:abstractNumId w:val="17"/>
+    <w:abstractNumId w:val="18"/>
   </w:num>
   <w:num w:numId="6">
     <w:abstractNumId w:val="0"/>
   </w:num>
   <w:num w:numId="7">
-    <w:abstractNumId w:val="6"/>
+    <w:abstractNumId w:val="7"/>
   </w:num>
   <w:num w:numId="8">
-    <w:abstractNumId w:val="13"/>
+    <w:abstractNumId w:val="14"/>
   </w:num>
   <w:num w:numId="9">
     <w:abstractNumId w:val="2"/>
   </w:num>
   <w:num w:numId="10">
-    <w:abstractNumId w:val="4"/>
+    <w:abstractNumId w:val="5"/>
   </w:num>
   <w:num w:numId="11">
-    <w:abstractNumId w:val="11"/>
+    <w:abstractNumId w:val="12"/>
   </w:num>
   <w:num w:numId="12">
     <w:abstractNumId w:val="3"/>
   </w:num>
   <w:num w:numId="13">
-    <w:abstractNumId w:val="5"/>
+    <w:abstractNumId w:val="6"/>
   </w:num>
   <w:num w:numId="14">
-    <w:abstractNumId w:val="15"/>
+    <w:abstractNumId w:val="16"/>
   </w:num>
   <w:num w:numId="15">
-    <w:abstractNumId w:val="7"/>
+    <w:abstractNumId w:val="8"/>
   </w:num>
   <w:num w:numId="16">
-    <w:abstractNumId w:val="10"/>
+    <w:abstractNumId w:val="11"/>
   </w:num>
   <w:num w:numId="17">
-    <w:abstractNumId w:val="12"/>
+    <w:abstractNumId w:val="13"/>
   </w:num>
   <w:num w:numId="18">
-    <w:abstractNumId w:val="16"/>
+    <w:abstractNumId w:val="17"/>
+  </w:num>
+  <w:num w:numId="19">
+    <w:abstractNumId w:val="4"/>
   </w:num>
 </w:numbering>
 </file>
 
 <file path=word/styles.xml><?xml version="1.0" encoding="utf-8"?>
-<w:styles xmlns:mc="http://schemas.openxmlformats.org/markup-compatibility/2006" xmlns:r="http://schemas.openxmlformats.org/officeDocument/2006/relationships" xmlns:w="http://schemas.openxmlformats.org/wordprocessingml/2006/main" xmlns:w14="http://schemas.microsoft.com/office/word/2010/wordml" xmlns:w15="http://schemas.microsoft.com/office/word/2012/wordml" xmlns:w16cex="http://schemas.microsoft.com/office/word/2018/wordml/cex" xmlns:w16cid="http://schemas.microsoft.com/office/word/2016/wordml/cid" xmlns:w16="http://schemas.microsoft.com/office/word/2018/wordml" xmlns:w16sdtdh="http://schemas.microsoft.com/office/word/2020/wordml/sdtdatahash" xmlns:w16se="http://schemas.microsoft.com/office/word/2015/wordml/symex" mc:Ignorable="w14 w15 w16se w16cid w16 w16cex w16sdtdh">
+<w:styles xmlns:mc="http://schemas.openxmlformats.org/markup-compatibility/2006" xmlns:r="http://schemas.openxmlformats.org/officeDocument/2006/relationships" xmlns:w="http://schemas.openxmlformats.org/wordprocessingml/2006/main" xmlns:w14="http://schemas.microsoft.com/office/word/2010/wordml" mc:Ignorable="w14">
   <w:docDefaults>
     <w:rPrDefault>
       <w:rPr>
@@ -2134,383 +2604,144 @@
       </w:pPr>
     </w:pPrDefault>
   </w:docDefaults>
-  <w:latentStyles w:defLockedState="0" w:defUIPriority="99" w:defSemiHidden="0" w:defUnhideWhenUsed="0" w:defQFormat="0" w:count="376">
-    <w:lsdException w:name="Normal" w:uiPriority="0" w:qFormat="1"/>
-    <w:lsdException w:name="heading 1" w:uiPriority="9" w:qFormat="1"/>
-    <w:lsdException w:name="heading 2" w:semiHidden="1" w:uiPriority="9" w:unhideWhenUsed="1" w:qFormat="1"/>
-    <w:lsdException w:name="heading 3" w:semiHidden="1" w:uiPriority="9" w:unhideWhenUsed="1" w:qFormat="1"/>
-    <w:lsdException w:name="heading 4" w:semiHidden="1" w:uiPriority="9" w:unhideWhenUsed="1" w:qFormat="1"/>
-    <w:lsdException w:name="heading 5" w:semiHidden="1" w:uiPriority="9" w:unhideWhenUsed="1" w:qFormat="1"/>
-    <w:lsdException w:name="heading 6" w:semiHidden="1" w:uiPriority="9" w:unhideWhenUsed="1" w:qFormat="1"/>
-    <w:lsdException w:name="heading 7" w:semiHidden="1" w:uiPriority="9" w:unhideWhenUsed="1" w:qFormat="1"/>
-    <w:lsdException w:name="heading 8" w:semiHidden="1" w:uiPriority="9" w:unhideWhenUsed="1" w:qFormat="1"/>
-    <w:lsdException w:name="heading 9" w:semiHidden="1" w:uiPriority="9" w:unhideWhenUsed="1" w:qFormat="1"/>
-    <w:lsdException w:name="index 1" w:semiHidden="1" w:unhideWhenUsed="1"/>
-    <w:lsdException w:name="index 2" w:semiHidden="1" w:unhideWhenUsed="1"/>
-    <w:lsdException w:name="index 3" w:semiHidden="1" w:unhideWhenUsed="1"/>
-    <w:lsdException w:name="index 4" w:semiHidden="1" w:unhideWhenUsed="1"/>
-    <w:lsdException w:name="index 5" w:semiHidden="1" w:unhideWhenUsed="1"/>
-    <w:lsdException w:name="index 6" w:semiHidden="1" w:unhideWhenUsed="1"/>
-    <w:lsdException w:name="index 7" w:semiHidden="1" w:unhideWhenUsed="1"/>
-    <w:lsdException w:name="index 8" w:semiHidden="1" w:unhideWhenUsed="1"/>
-    <w:lsdException w:name="index 9" w:semiHidden="1" w:unhideWhenUsed="1"/>
-    <w:lsdException w:name="toc 1" w:semiHidden="1" w:uiPriority="39" w:unhideWhenUsed="1"/>
-    <w:lsdException w:name="toc 2" w:semiHidden="1" w:uiPriority="39" w:unhideWhenUsed="1"/>
-    <w:lsdException w:name="toc 3" w:semiHidden="1" w:uiPriority="39" w:unhideWhenUsed="1"/>
-    <w:lsdException w:name="toc 4" w:semiHidden="1" w:uiPriority="39" w:unhideWhenUsed="1"/>
-    <w:lsdException w:name="toc 5" w:semiHidden="1" w:uiPriority="39" w:unhideWhenUsed="1"/>
-    <w:lsdException w:name="toc 6" w:semiHidden="1" w:uiPriority="39" w:unhideWhenUsed="1"/>
-    <w:lsdException w:name="toc 7" w:semiHidden="1" w:uiPriority="39" w:unhideWhenUsed="1"/>
-    <w:lsdException w:name="toc 8" w:semiHidden="1" w:uiPriority="39" w:unhideWhenUsed="1"/>
-    <w:lsdException w:name="toc 9" w:semiHidden="1" w:uiPriority="39" w:unhideWhenUsed="1"/>
-    <w:lsdException w:name="Normal Indent" w:semiHidden="1" w:unhideWhenUsed="1"/>
-    <w:lsdException w:name="footnote text" w:semiHidden="1" w:unhideWhenUsed="1"/>
-    <w:lsdException w:name="annotation text" w:semiHidden="1" w:unhideWhenUsed="1"/>
-    <w:lsdException w:name="header" w:semiHidden="1" w:unhideWhenUsed="1"/>
-    <w:lsdException w:name="footer" w:semiHidden="1" w:unhideWhenUsed="1"/>
-    <w:lsdException w:name="index heading" w:semiHidden="1" w:unhideWhenUsed="1"/>
-    <w:lsdException w:name="caption" w:semiHidden="1" w:uiPriority="35" w:unhideWhenUsed="1" w:qFormat="1"/>
-    <w:lsdException w:name="table of figures" w:semiHidden="1" w:unhideWhenUsed="1"/>
-    <w:lsdException w:name="envelope address" w:semiHidden="1" w:unhideWhenUsed="1"/>
-    <w:lsdException w:name="envelope return" w:semiHidden="1" w:unhideWhenUsed="1"/>
-    <w:lsdException w:name="footnote reference" w:semiHidden="1" w:unhideWhenUsed="1"/>
-    <w:lsdException w:name="annotation reference" w:semiHidden="1" w:unhideWhenUsed="1"/>
-    <w:lsdException w:name="line number" w:semiHidden="1" w:unhideWhenUsed="1"/>
-    <w:lsdException w:name="page number" w:semiHidden="1" w:unhideWhenUsed="1"/>
-    <w:lsdException w:name="endnote reference" w:semiHidden="1" w:unhideWhenUsed="1"/>
-    <w:lsdException w:name="endnote text" w:semiHidden="1" w:unhideWhenUsed="1"/>
-    <w:lsdException w:name="table of authorities" w:semiHidden="1" w:unhideWhenUsed="1"/>
-    <w:lsdException w:name="macro" w:semiHidden="1" w:unhideWhenUsed="1"/>
-    <w:lsdException w:name="toa heading" w:semiHidden="1" w:unhideWhenUsed="1"/>
-    <w:lsdException w:name="List" w:semiHidden="1" w:unhideWhenUsed="1"/>
-    <w:lsdException w:name="List Bullet" w:semiHidden="1" w:unhideWhenUsed="1"/>
-    <w:lsdException w:name="List Number" w:semiHidden="1" w:unhideWhenUsed="1"/>
-    <w:lsdException w:name="List 2" w:semiHidden="1" w:unhideWhenUsed="1"/>
-    <w:lsdException w:name="List 3" w:semiHidden="1" w:unhideWhenUsed="1"/>
-    <w:lsdException w:name="List 4" w:semiHidden="1" w:unhideWhenUsed="1"/>
-    <w:lsdException w:name="List 5" w:semiHidden="1" w:unhideWhenUsed="1"/>
-    <w:lsdException w:name="List Bullet 2" w:semiHidden="1" w:unhideWhenUsed="1"/>
-    <w:lsdException w:name="List Bullet 3" w:semiHidden="1" w:unhideWhenUsed="1"/>
-    <w:lsdException w:name="List Bullet 4" w:semiHidden="1" w:unhideWhenUsed="1"/>
-    <w:lsdException w:name="List Bullet 5" w:semiHidden="1" w:unhideWhenUsed="1"/>
-    <w:lsdException w:name="List Number 2" w:semiHidden="1" w:unhideWhenUsed="1"/>
-    <w:lsdException w:name="List Number 3" w:semiHidden="1" w:unhideWhenUsed="1"/>
-    <w:lsdException w:name="List Number 4" w:semiHidden="1" w:unhideWhenUsed="1"/>
-    <w:lsdException w:name="List Number 5" w:semiHidden="1" w:unhideWhenUsed="1"/>
-    <w:lsdException w:name="Title" w:uiPriority="10" w:qFormat="1"/>
-    <w:lsdException w:name="Closing" w:semiHidden="1" w:unhideWhenUsed="1"/>
-    <w:lsdException w:name="Signature" w:semiHidden="1" w:unhideWhenUsed="1"/>
-    <w:lsdException w:name="Default Paragraph Font" w:semiHidden="1" w:uiPriority="1" w:unhideWhenUsed="1"/>
-    <w:lsdException w:name="Body Text" w:semiHidden="1" w:unhideWhenUsed="1"/>
-    <w:lsdException w:name="Body Text Indent" w:semiHidden="1" w:unhideWhenUsed="1"/>
-    <w:lsdException w:name="List Continue" w:semiHidden="1" w:unhideWhenUsed="1"/>
-    <w:lsdException w:name="List Continue 2" w:semiHidden="1" w:unhideWhenUsed="1"/>
-    <w:lsdException w:name="List Continue 3" w:semiHidden="1" w:unhideWhenUsed="1"/>
-    <w:lsdException w:name="List Continue 4" w:semiHidden="1" w:unhideWhenUsed="1"/>
-    <w:lsdException w:name="List Continue 5" w:semiHidden="1" w:unhideWhenUsed="1"/>
-    <w:lsdException w:name="Message Header" w:semiHidden="1" w:unhideWhenUsed="1"/>
-    <w:lsdException w:name="Subtitle" w:uiPriority="11" w:qFormat="1"/>
-    <w:lsdException w:name="Salutation" w:semiHidden="1" w:unhideWhenUsed="1"/>
-    <w:lsdException w:name="Date" w:semiHidden="1" w:unhideWhenUsed="1"/>
-    <w:lsdException w:name="Body Text First Indent" w:semiHidden="1" w:unhideWhenUsed="1"/>
-    <w:lsdException w:name="Body Text First Indent 2" w:semiHidden="1" w:unhideWhenUsed="1"/>
-    <w:lsdException w:name="Note Heading" w:semiHidden="1" w:unhideWhenUsed="1"/>
-    <w:lsdException w:name="Body Text 2" w:semiHidden="1" w:unhideWhenUsed="1"/>
-    <w:lsdException w:name="Body Text 3" w:semiHidden="1" w:unhideWhenUsed="1"/>
-    <w:lsdException w:name="Body Text Indent 2" w:semiHidden="1" w:unhideWhenUsed="1"/>
-    <w:lsdException w:name="Body Text Indent 3" w:semiHidden="1" w:unhideWhenUsed="1"/>
-    <w:lsdException w:name="Block Text" w:semiHidden="1" w:unhideWhenUsed="1"/>
-    <w:lsdException w:name="Hyperlink" w:semiHidden="1" w:unhideWhenUsed="1"/>
-    <w:lsdException w:name="FollowedHyperlink" w:semiHidden="1" w:unhideWhenUsed="1"/>
-    <w:lsdException w:name="Strong" w:uiPriority="22" w:qFormat="1"/>
-    <w:lsdException w:name="Emphasis" w:uiPriority="20" w:qFormat="1"/>
-    <w:lsdException w:name="Document Map" w:semiHidden="1" w:unhideWhenUsed="1"/>
-    <w:lsdException w:name="Plain Text" w:semiHidden="1" w:unhideWhenUsed="1"/>
-    <w:lsdException w:name="E-mail Signature" w:semiHidden="1" w:unhideWhenUsed="1"/>
-    <w:lsdException w:name="HTML Top of Form" w:semiHidden="1" w:unhideWhenUsed="1"/>
-    <w:lsdException w:name="HTML Bottom of Form" w:semiHidden="1" w:unhideWhenUsed="1"/>
-    <w:lsdException w:name="Normal (Web)" w:semiHidden="1" w:unhideWhenUsed="1"/>
-    <w:lsdException w:name="HTML Acronym" w:semiHidden="1" w:unhideWhenUsed="1"/>
-    <w:lsdException w:name="HTML Address" w:semiHidden="1" w:unhideWhenUsed="1"/>
-    <w:lsdException w:name="HTML Cite" w:semiHidden="1" w:unhideWhenUsed="1"/>
-    <w:lsdException w:name="HTML Code" w:semiHidden="1" w:unhideWhenUsed="1"/>
-    <w:lsdException w:name="HTML Definition" w:semiHidden="1" w:unhideWhenUsed="1"/>
-    <w:lsdException w:name="HTML Keyboard" w:semiHidden="1" w:unhideWhenUsed="1"/>
-    <w:lsdException w:name="HTML Preformatted" w:semiHidden="1" w:unhideWhenUsed="1"/>
-    <w:lsdException w:name="HTML Sample" w:semiHidden="1" w:unhideWhenUsed="1"/>
-    <w:lsdException w:name="HTML Typewriter" w:semiHidden="1" w:unhideWhenUsed="1"/>
-    <w:lsdException w:name="HTML Variable" w:semiHidden="1" w:unhideWhenUsed="1"/>
-    <w:lsdException w:name="Normal Table" w:semiHidden="1" w:unhideWhenUsed="1"/>
-    <w:lsdException w:name="annotation subject" w:semiHidden="1" w:unhideWhenUsed="1"/>
-    <w:lsdException w:name="No List" w:semiHidden="1" w:unhideWhenUsed="1"/>
-    <w:lsdException w:name="Outline List 1" w:semiHidden="1" w:unhideWhenUsed="1"/>
-    <w:lsdException w:name="Outline List 2" w:semiHidden="1" w:unhideWhenUsed="1"/>
-    <w:lsdException w:name="Outline List 3" w:semiHidden="1" w:unhideWhenUsed="1"/>
-    <w:lsdException w:name="Table Simple 1" w:semiHidden="1" w:unhideWhenUsed="1"/>
-    <w:lsdException w:name="Table Simple 2" w:semiHidden="1" w:unhideWhenUsed="1"/>
-    <w:lsdException w:name="Table Simple 3" w:semiHidden="1" w:unhideWhenUsed="1"/>
-    <w:lsdException w:name="Table Classic 1" w:semiHidden="1" w:unhideWhenUsed="1"/>
-    <w:lsdException w:name="Table Classic 2" w:semiHidden="1" w:unhideWhenUsed="1"/>
-    <w:lsdException w:name="Table Classic 3" w:semiHidden="1" w:unhideWhenUsed="1"/>
-    <w:lsdException w:name="Table Classic 4" w:semiHidden="1" w:unhideWhenUsed="1"/>
-    <w:lsdException w:name="Table Colorful 1" w:semiHidden="1" w:unhideWhenUsed="1"/>
-    <w:lsdException w:name="Table Colorful 2" w:semiHidden="1" w:unhideWhenUsed="1"/>
-    <w:lsdException w:name="Table Colorful 3" w:semiHidden="1" w:unhideWhenUsed="1"/>
-    <w:lsdException w:name="Table Columns 1" w:semiHidden="1" w:unhideWhenUsed="1"/>
-    <w:lsdException w:name="Table Columns 2" w:semiHidden="1" w:unhideWhenUsed="1"/>
-    <w:lsdException w:name="Table Columns 3" w:semiHidden="1" w:unhideWhenUsed="1"/>
-    <w:lsdException w:name="Table Columns 4" w:semiHidden="1" w:unhideWhenUsed="1"/>
-    <w:lsdException w:name="Table Columns 5" w:semiHidden="1" w:unhideWhenUsed="1"/>
-    <w:lsdException w:name="Table Grid 1" w:semiHidden="1" w:unhideWhenUsed="1"/>
-    <w:lsdException w:name="Table Grid 2" w:semiHidden="1" w:unhideWhenUsed="1"/>
-    <w:lsdException w:name="Table Grid 3" w:semiHidden="1" w:unhideWhenUsed="1"/>
-    <w:lsdException w:name="Table Grid 4" w:semiHidden="1" w:unhideWhenUsed="1"/>
-    <w:lsdException w:name="Table Grid 5" w:semiHidden="1" w:unhideWhenUsed="1"/>
-    <w:lsdException w:name="Table Grid 6" w:semiHidden="1" w:unhideWhenUsed="1"/>
-    <w:lsdException w:name="Table Grid 7" w:semiHidden="1" w:unhideWhenUsed="1"/>
-    <w:lsdException w:name="Table Grid 8" w:semiHidden="1" w:unhideWhenUsed="1"/>
-    <w:lsdException w:name="Table List 1" w:semiHidden="1" w:unhideWhenUsed="1"/>
-    <w:lsdException w:name="Table List 2" w:semiHidden="1" w:unhideWhenUsed="1"/>
-    <w:lsdException w:name="Table List 3" w:semiHidden="1" w:unhideWhenUsed="1"/>
-    <w:lsdException w:name="Table List 4" w:semiHidden="1" w:unhideWhenUsed="1"/>
-    <w:lsdException w:name="Table List 5" w:semiHidden="1" w:unhideWhenUsed="1"/>
-    <w:lsdException w:name="Table List 6" w:semiHidden="1" w:unhideWhenUsed="1"/>
-    <w:lsdException w:name="Table List 7" w:semiHidden="1" w:unhideWhenUsed="1"/>
-    <w:lsdException w:name="Table List 8" w:semiHidden="1" w:unhideWhenUsed="1"/>
-    <w:lsdException w:name="Table 3D effects 1" w:semiHidden="1" w:unhideWhenUsed="1"/>
-    <w:lsdException w:name="Table 3D effects 2" w:semiHidden="1" w:unhideWhenUsed="1"/>
-    <w:lsdException w:name="Table 3D effects 3" w:semiHidden="1" w:unhideWhenUsed="1"/>
-    <w:lsdException w:name="Table Contemporary" w:semiHidden="1" w:unhideWhenUsed="1"/>
-    <w:lsdException w:name="Table Elegant" w:semiHidden="1" w:unhideWhenUsed="1"/>
-    <w:lsdException w:name="Table Professional" w:semiHidden="1" w:unhideWhenUsed="1"/>
-    <w:lsdException w:name="Table Subtle 1" w:semiHidden="1" w:unhideWhenUsed="1"/>
-    <w:lsdException w:name="Table Subtle 2" w:semiHidden="1" w:unhideWhenUsed="1"/>
-    <w:lsdException w:name="Table Web 1" w:semiHidden="1" w:unhideWhenUsed="1"/>
-    <w:lsdException w:name="Table Web 2" w:semiHidden="1" w:unhideWhenUsed="1"/>
-    <w:lsdException w:name="Table Web 3" w:semiHidden="1" w:unhideWhenUsed="1"/>
-    <w:lsdException w:name="Balloon Text" w:semiHidden="1" w:unhideWhenUsed="1"/>
-    <w:lsdException w:name="Table Grid" w:uiPriority="39"/>
-    <w:lsdException w:name="Table Theme" w:semiHidden="1" w:unhideWhenUsed="1"/>
-    <w:lsdException w:name="Placeholder Text" w:semiHidden="1"/>
-    <w:lsdException w:name="No Spacing" w:uiPriority="1" w:qFormat="1"/>
-    <w:lsdException w:name="Light Shading" w:uiPriority="60"/>
-    <w:lsdException w:name="Light List" w:uiPriority="61"/>
-    <w:lsdException w:name="Light Grid" w:uiPriority="62"/>
-    <w:lsdException w:name="Medium Shading 1" w:uiPriority="63"/>
-    <w:lsdException w:name="Medium Shading 2" w:uiPriority="64"/>
-    <w:lsdException w:name="Medium List 1" w:uiPriority="65"/>
-    <w:lsdException w:name="Medium List 2" w:uiPriority="66"/>
-    <w:lsdException w:name="Medium Grid 1" w:uiPriority="67"/>
-    <w:lsdException w:name="Medium Grid 2" w:uiPriority="68"/>
-    <w:lsdException w:name="Medium Grid 3" w:uiPriority="69"/>
-    <w:lsdException w:name="Dark List" w:uiPriority="70"/>
-    <w:lsdException w:name="Colorful Shading" w:uiPriority="71"/>
-    <w:lsdException w:name="Colorful List" w:uiPriority="72"/>
-    <w:lsdException w:name="Colorful Grid" w:uiPriority="73"/>
-    <w:lsdException w:name="Light Shading Accent 1" w:uiPriority="60"/>
-    <w:lsdException w:name="Light List Accent 1" w:uiPriority="61"/>
-    <w:lsdException w:name="Light Grid Accent 1" w:uiPriority="62"/>
-    <w:lsdException w:name="Medium Shading 1 Accent 1" w:uiPriority="63"/>
-    <w:lsdException w:name="Medium Shading 2 Accent 1" w:uiPriority="64"/>
-    <w:lsdException w:name="Medium List 1 Accent 1" w:uiPriority="65"/>
-    <w:lsdException w:name="Revision" w:semiHidden="1"/>
-    <w:lsdException w:name="List Paragraph" w:uiPriority="34" w:qFormat="1"/>
-    <w:lsdException w:name="Quote" w:uiPriority="29" w:qFormat="1"/>
-    <w:lsdException w:name="Intense Quote" w:uiPriority="30" w:qFormat="1"/>
-    <w:lsdException w:name="Medium List 2 Accent 1" w:uiPriority="66"/>
-    <w:lsdException w:name="Medium Grid 1 Accent 1" w:uiPriority="67"/>
-    <w:lsdException w:name="Medium Grid 2 Accent 1" w:uiPriority="68"/>
-    <w:lsdException w:name="Medium Grid 3 Accent 1" w:uiPriority="69"/>
-    <w:lsdException w:name="Dark List Accent 1" w:uiPriority="70"/>
-    <w:lsdException w:name="Colorful Shading Accent 1" w:uiPriority="71"/>
-    <w:lsdException w:name="Colorful List Accent 1" w:uiPriority="72"/>
-    <w:lsdException w:name="Colorful Grid Accent 1" w:uiPriority="73"/>
-    <w:lsdException w:name="Light Shading Accent 2" w:uiPriority="60"/>
-    <w:lsdException w:name="Light List Accent 2" w:uiPriority="61"/>
-    <w:lsdException w:name="Light Grid Accent 2" w:uiPriority="62"/>
-    <w:lsdException w:name="Medium Shading 1 Accent 2" w:uiPriority="63"/>
-    <w:lsdException w:name="Medium Shading 2 Accent 2" w:uiPriority="64"/>
-    <w:lsdException w:name="Medium List 1 Accent 2" w:uiPriority="65"/>
-    <w:lsdException w:name="Medium List 2 Accent 2" w:uiPriority="66"/>
-    <w:lsdException w:name="Medium Grid 1 Accent 2" w:uiPriority="67"/>
-    <w:lsdException w:name="Medium Grid 2 Accent 2" w:uiPriority="68"/>
-    <w:lsdException w:name="Medium Grid 3 Accent 2" w:uiPriority="69"/>
-    <w:lsdException w:name="Dark List Accent 2" w:uiPriority="70"/>
-    <w:lsdException w:name="Colorful Shading Accent 2" w:uiPriority="71"/>
-    <w:lsdException w:name="Colorful List Accent 2" w:uiPriority="72"/>
-    <w:lsdException w:name="Colorful Grid Accent 2" w:uiPriority="73"/>
-    <w:lsdException w:name="Light Shading Accent 3" w:uiPriority="60"/>
-    <w:lsdException w:name="Light List Accent 3" w:uiPriority="61"/>
-    <w:lsdException w:name="Light Grid Accent 3" w:uiPriority="62"/>
-    <w:lsdException w:name="Medium Shading 1 Accent 3" w:uiPriority="63"/>
-    <w:lsdException w:name="Medium Shading 2 Accent 3" w:uiPriority="64"/>
-    <w:lsdException w:name="Medium List 1 Accent 3" w:uiPriority="65"/>
-    <w:lsdException w:name="Medium List 2 Accent 3" w:uiPriority="66"/>
-    <w:lsdException w:name="Medium Grid 1 Accent 3" w:uiPriority="67"/>
-    <w:lsdException w:name="Medium Grid 2 Accent 3" w:uiPriority="68"/>
-    <w:lsdException w:name="Medium Grid 3 Accent 3" w:uiPriority="69"/>
-    <w:lsdException w:name="Dark List Accent 3" w:uiPriority="70"/>
-    <w:lsdException w:name="Colorful Shading Accent 3" w:uiPriority="71"/>
-    <w:lsdException w:name="Colorful List Accent 3" w:uiPriority="72"/>
-    <w:lsdException w:name="Colorful Grid Accent 3" w:uiPriority="73"/>
-    <w:lsdException w:name="Light Shading Accent 4" w:uiPriority="60"/>
-    <w:lsdException w:name="Light List Accent 4" w:uiPriority="61"/>
-    <w:lsdException w:name="Light Grid Accent 4" w:uiPriority="62"/>
-    <w:lsdException w:name="Medium Shading 1 Accent 4" w:uiPriority="63"/>
-    <w:lsdException w:name="Medium Shading 2 Accent 4" w:uiPriority="64"/>
-    <w:lsdException w:name="Medium List 1 Accent 4" w:uiPriority="65"/>
-    <w:lsdException w:name="Medium List 2 Accent 4" w:uiPriority="66"/>
-    <w:lsdException w:name="Medium Grid 1 Accent 4" w:uiPriority="67"/>
-    <w:lsdException w:name="Medium Grid 2 Accent 4" w:uiPriority="68"/>
-    <w:lsdException w:name="Medium Grid 3 Accent 4" w:uiPriority="69"/>
-    <w:lsdException w:name="Dark List Accent 4" w:uiPriority="70"/>
-    <w:lsdException w:name="Colorful Shading Accent 4" w:uiPriority="71"/>
-    <w:lsdException w:name="Colorful List Accent 4" w:uiPriority="72"/>
-    <w:lsdException w:name="Colorful Grid Accent 4" w:uiPriority="73"/>
-    <w:lsdException w:name="Light Shading Accent 5" w:uiPriority="60"/>
-    <w:lsdException w:name="Light List Accent 5" w:uiPriority="61"/>
-    <w:lsdException w:name="Light Grid Accent 5" w:uiPriority="62"/>
-    <w:lsdException w:name="Medium Shading 1 Accent 5" w:uiPriority="63"/>
-    <w:lsdException w:name="Medium Shading 2 Accent 5" w:uiPriority="64"/>
-    <w:lsdException w:name="Medium List 1 Accent 5" w:uiPriority="65"/>
-    <w:lsdException w:name="Medium List 2 Accent 5" w:uiPriority="66"/>
-    <w:lsdException w:name="Medium Grid 1 Accent 5" w:uiPriority="67"/>
-    <w:lsdException w:name="Medium Grid 2 Accent 5" w:uiPriority="68"/>
-    <w:lsdException w:name="Medium Grid 3 Accent 5" w:uiPriority="69"/>
-    <w:lsdException w:name="Dark List Accent 5" w:uiPriority="70"/>
-    <w:lsdException w:name="Colorful Shading Accent 5" w:uiPriority="71"/>
-    <w:lsdException w:name="Colorful List Accent 5" w:uiPriority="72"/>
-    <w:lsdException w:name="Colorful Grid Accent 5" w:uiPriority="73"/>
-    <w:lsdException w:name="Light Shading Accent 6" w:uiPriority="60"/>
-    <w:lsdException w:name="Light List Accent 6" w:uiPriority="61"/>
-    <w:lsdException w:name="Light Grid Accent 6" w:uiPriority="62"/>
-    <w:lsdException w:name="Medium Shading 1 Accent 6" w:uiPriority="63"/>
-    <w:lsdException w:name="Medium Shading 2 Accent 6" w:uiPriority="64"/>
-    <w:lsdException w:name="Medium List 1 Accent 6" w:uiPriority="65"/>
-    <w:lsdException w:name="Medium List 2 Accent 6" w:uiPriority="66"/>
-    <w:lsdException w:name="Medium Grid 1 Accent 6" w:uiPriority="67"/>
-    <w:lsdException w:name="Medium Grid 2 Accent 6" w:uiPriority="68"/>
-    <w:lsdException w:name="Medium Grid 3 Accent 6" w:uiPriority="69"/>
-    <w:lsdException w:name="Dark List Accent 6" w:uiPriority="70"/>
-    <w:lsdException w:name="Colorful Shading Accent 6" w:uiPriority="71"/>
-    <w:lsdException w:name="Colorful List Accent 6" w:uiPriority="72"/>
-    <w:lsdException w:name="Colorful Grid Accent 6" w:uiPriority="73"/>
-    <w:lsdException w:name="Subtle Emphasis" w:uiPriority="19" w:qFormat="1"/>
-    <w:lsdException w:name="Intense Emphasis" w:uiPriority="21" w:qFormat="1"/>
-    <w:lsdException w:name="Subtle Reference" w:uiPriority="31" w:qFormat="1"/>
-    <w:lsdException w:name="Intense Reference" w:uiPriority="32" w:qFormat="1"/>
-    <w:lsdException w:name="Book Title" w:uiPriority="33" w:qFormat="1"/>
-    <w:lsdException w:name="Bibliography" w:semiHidden="1" w:uiPriority="37" w:unhideWhenUsed="1"/>
-    <w:lsdException w:name="TOC Heading" w:semiHidden="1" w:uiPriority="39" w:unhideWhenUsed="1" w:qFormat="1"/>
-    <w:lsdException w:name="Plain Table 1" w:uiPriority="41"/>
-    <w:lsdException w:name="Plain Table 2" w:uiPriority="42"/>
-    <w:lsdException w:name="Plain Table 3" w:uiPriority="43"/>
-    <w:lsdException w:name="Plain Table 4" w:uiPriority="44"/>
-    <w:lsdException w:name="Plain Table 5" w:uiPriority="45"/>
-    <w:lsdException w:name="Grid Table Light" w:uiPriority="40"/>
-    <w:lsdException w:name="Grid Table 1 Light" w:uiPriority="46"/>
-    <w:lsdException w:name="Grid Table 2" w:uiPriority="47"/>
-    <w:lsdException w:name="Grid Table 3" w:uiPriority="48"/>
-    <w:lsdException w:name="Grid Table 4" w:uiPriority="49"/>
-    <w:lsdException w:name="Grid Table 5 Dark" w:uiPriority="50"/>
-    <w:lsdException w:name="Grid Table 6 Colorful" w:uiPriority="51"/>
-    <w:lsdException w:name="Grid Table 7 Colorful" w:uiPriority="52"/>
-    <w:lsdException w:name="Grid Table 1 Light Accent 1" w:uiPriority="46"/>
-    <w:lsdException w:name="Grid Table 2 Accent 1" w:uiPriority="47"/>
-    <w:lsdException w:name="Grid Table 3 Accent 1" w:uiPriority="48"/>
-    <w:lsdException w:name="Grid Table 4 Accent 1" w:uiPriority="49"/>
-    <w:lsdException w:name="Grid Table 5 Dark Accent 1" w:uiPriority="50"/>
-    <w:lsdException w:name="Grid Table 6 Colorful Accent 1" w:uiPriority="51"/>
-    <w:lsdException w:name="Grid Table 7 Colorful Accent 1" w:uiPriority="52"/>
-    <w:lsdException w:name="Grid Table 1 Light Accent 2" w:uiPriority="46"/>
-    <w:lsdException w:name="Grid Table 2 Accent 2" w:uiPriority="47"/>
-    <w:lsdException w:name="Grid Table 3 Accent 2" w:uiPriority="48"/>
-    <w:lsdException w:name="Grid Table 4 Accent 2" w:uiPriority="49"/>
-    <w:lsdException w:name="Grid Table 5 Dark Accent 2" w:uiPriority="50"/>
-    <w:lsdException w:name="Grid Table 6 Colorful Accent 2" w:uiPriority="51"/>
-    <w:lsdException w:name="Grid Table 7 Colorful Accent 2" w:uiPriority="52"/>
-    <w:lsdException w:name="Grid Table 1 Light Accent 3" w:uiPriority="46"/>
-    <w:lsdException w:name="Grid Table 2 Accent 3" w:uiPriority="47"/>
-    <w:lsdException w:name="Grid Table 3 Accent 3" w:uiPriority="48"/>
-    <w:lsdException w:name="Grid Table 4 Accent 3" w:uiPriority="49"/>
-    <w:lsdException w:name="Grid Table 5 Dark Accent 3" w:uiPriority="50"/>
-    <w:lsdException w:name="Grid Table 6 Colorful Accent 3" w:uiPriority="51"/>
-    <w:lsdException w:name="Grid Table 7 Colorful Accent 3" w:uiPriority="52"/>
-    <w:lsdException w:name="Grid Table 1 Light Accent 4" w:uiPriority="46"/>
-    <w:lsdException w:name="Grid Table 2 Accent 4" w:uiPriority="47"/>
-    <w:lsdException w:name="Grid Table 3 Accent 4" w:uiPriority="48"/>
-    <w:lsdException w:name="Grid Table 4 Accent 4" w:uiPriority="49"/>
-    <w:lsdException w:name="Grid Table 5 Dark Accent 4" w:uiPriority="50"/>
-    <w:lsdException w:name="Grid Table 6 Colorful Accent 4" w:uiPriority="51"/>
-    <w:lsdException w:name="Grid Table 7 Colorful Accent 4" w:uiPriority="52"/>
-    <w:lsdException w:name="Grid Table 1 Light Accent 5" w:uiPriority="46"/>
-    <w:lsdException w:name="Grid Table 2 Accent 5" w:uiPriority="47"/>
-    <w:lsdException w:name="Grid Table 3 Accent 5" w:uiPriority="48"/>
-    <w:lsdException w:name="Grid Table 4 Accent 5" w:uiPriority="49"/>
-    <w:lsdException w:name="Grid Table 5 Dark Accent 5" w:uiPriority="50"/>
-    <w:lsdException w:name="Grid Table 6 Colorful Accent 5" w:uiPriority="51"/>
-    <w:lsdException w:name="Grid Table 7 Colorful Accent 5" w:uiPriority="52"/>
-    <w:lsdException w:name="Grid Table 1 Light Accent 6" w:uiPriority="46"/>
-    <w:lsdException w:name="Grid Table 2 Accent 6" w:uiPriority="47"/>
-    <w:lsdException w:name="Grid Table 3 Accent 6" w:uiPriority="48"/>
-    <w:lsdException w:name="Grid Table 4 Accent 6" w:uiPriority="49"/>
-    <w:lsdException w:name="Grid Table 5 Dark Accent 6" w:uiPriority="50"/>
-    <w:lsdException w:name="Grid Table 6 Colorful Accent 6" w:uiPriority="51"/>
-    <w:lsdException w:name="Grid Table 7 Colorful Accent 6" w:uiPriority="52"/>
-    <w:lsdException w:name="List Table 1 Light" w:uiPriority="46"/>
-    <w:lsdException w:name="List Table 2" w:uiPriority="47"/>
-    <w:lsdException w:name="List Table 3" w:uiPriority="48"/>
-    <w:lsdException w:name="List Table 4" w:uiPriority="49"/>
-    <w:lsdException w:name="List Table 5 Dark" w:uiPriority="50"/>
-    <w:lsdException w:name="List Table 6 Colorful" w:uiPriority="51"/>
-    <w:lsdException w:name="List Table 7 Colorful" w:uiPriority="52"/>
-    <w:lsdException w:name="List Table 1 Light Accent 1" w:uiPriority="46"/>
-    <w:lsdException w:name="List Table 2 Accent 1" w:uiPriority="47"/>
-    <w:lsdException w:name="List Table 3 Accent 1" w:uiPriority="48"/>
-    <w:lsdException w:name="List Table 4 Accent 1" w:uiPriority="49"/>
-    <w:lsdException w:name="List Table 5 Dark Accent 1" w:uiPriority="50"/>
-    <w:lsdException w:name="List Table 6 Colorful Accent 1" w:uiPriority="51"/>
-    <w:lsdException w:name="List Table 7 Colorful Accent 1" w:uiPriority="52"/>
-    <w:lsdException w:name="List Table 1 Light Accent 2" w:uiPriority="46"/>
-    <w:lsdException w:name="List Table 2 Accent 2" w:uiPriority="47"/>
-    <w:lsdException w:name="List Table 3 Accent 2" w:uiPriority="48"/>
-    <w:lsdException w:name="List Table 4 Accent 2" w:uiPriority="49"/>
-    <w:lsdException w:name="List Table 5 Dark Accent 2" w:uiPriority="50"/>
-    <w:lsdException w:name="List Table 6 Colorful Accent 2" w:uiPriority="51"/>
-    <w:lsdException w:name="List Table 7 Colorful Accent 2" w:uiPriority="52"/>
-    <w:lsdException w:name="List Table 1 Light Accent 3" w:uiPriority="46"/>
-    <w:lsdException w:name="List Table 2 Accent 3" w:uiPriority="47"/>
-    <w:lsdException w:name="List Table 3 Accent 3" w:uiPriority="48"/>
-    <w:lsdException w:name="List Table 4 Accent 3" w:uiPriority="49"/>
-    <w:lsdException w:name="List Table 5 Dark Accent 3" w:uiPriority="50"/>
-    <w:lsdException w:name="List Table 6 Colorful Accent 3" w:uiPriority="51"/>
-    <w:lsdException w:name="List Table 7 Colorful Accent 3" w:uiPriority="52"/>
-    <w:lsdException w:name="List Table 1 Light Accent 4" w:uiPriority="46"/>
-    <w:lsdException w:name="List Table 2 Accent 4" w:uiPriority="47"/>
-    <w:lsdException w:name="List Table 3 Accent 4" w:uiPriority="48"/>
-    <w:lsdException w:name="List Table 4 Accent 4" w:uiPriority="49"/>
-    <w:lsdException w:name="List Table 5 Dark Accent 4" w:uiPriority="50"/>
-    <w:lsdException w:name="List Table 6 Colorful Accent 4" w:uiPriority="51"/>
-    <w:lsdException w:name="List Table 7 Colorful Accent 4" w:uiPriority="52"/>
-    <w:lsdException w:name="List Table 1 Light Accent 5" w:uiPriority="46"/>
-    <w:lsdException w:name="List Table 2 Accent 5" w:uiPriority="47"/>
-    <w:lsdException w:name="List Table 3 Accent 5" w:uiPriority="48"/>
-    <w:lsdException w:name="List Table 4 Accent 5" w:uiPriority="49"/>
-    <w:lsdException w:name="List Table 5 Dark Accent 5" w:uiPriority="50"/>
-    <w:lsdException w:name="List Table 6 Colorful Accent 5" w:uiPriority="51"/>
-    <w:lsdException w:name="List Table 7 Colorful Accent 5" w:uiPriority="52"/>
-    <w:lsdException w:name="List Table 1 Light Accent 6" w:uiPriority="46"/>
-    <w:lsdException w:name="List Table 2 Accent 6" w:uiPriority="47"/>
-    <w:lsdException w:name="List Table 3 Accent 6" w:uiPriority="48"/>
-    <w:lsdException w:name="List Table 4 Accent 6" w:uiPriority="49"/>
-    <w:lsdException w:name="List Table 5 Dark Accent 6" w:uiPriority="50"/>
-    <w:lsdException w:name="List Table 6 Colorful Accent 6" w:uiPriority="51"/>
-    <w:lsdException w:name="List Table 7 Colorful Accent 6" w:uiPriority="52"/>
-    <w:lsdException w:name="Mention" w:semiHidden="1" w:unhideWhenUsed="1"/>
-    <w:lsdException w:name="Smart Hyperlink" w:semiHidden="1" w:unhideWhenUsed="1"/>
-    <w:lsdException w:name="Hashtag" w:semiHidden="1" w:unhideWhenUsed="1"/>
-    <w:lsdException w:name="Unresolved Mention" w:semiHidden="1" w:unhideWhenUsed="1"/>
-    <w:lsdException w:name="Smart Link" w:semiHidden="1" w:unhideWhenUsed="1"/>
+  <w:latentStyles w:defLockedState="0" w:defUIPriority="99" w:defSemiHidden="1" w:defUnhideWhenUsed="1" w:defQFormat="0" w:count="267">
+    <w:lsdException w:name="Normal" w:semiHidden="0" w:uiPriority="0" w:unhideWhenUsed="0" w:qFormat="1"/>
+    <w:lsdException w:name="heading 1" w:semiHidden="0" w:uiPriority="9" w:unhideWhenUsed="0" w:qFormat="1"/>
+    <w:lsdException w:name="heading 2" w:uiPriority="9" w:qFormat="1"/>
+    <w:lsdException w:name="heading 3" w:uiPriority="9" w:qFormat="1"/>
+    <w:lsdException w:name="heading 4" w:uiPriority="9" w:qFormat="1"/>
+    <w:lsdException w:name="heading 5" w:uiPriority="9" w:qFormat="1"/>
+    <w:lsdException w:name="heading 6" w:uiPriority="9" w:qFormat="1"/>
+    <w:lsdException w:name="heading 7" w:uiPriority="9" w:qFormat="1"/>
+    <w:lsdException w:name="heading 8" w:uiPriority="9" w:qFormat="1"/>
+    <w:lsdException w:name="heading 9" w:uiPriority="9" w:qFormat="1"/>
+    <w:lsdException w:name="toc 1" w:uiPriority="39"/>
+    <w:lsdException w:name="toc 2" w:uiPriority="39"/>
+    <w:lsdException w:name="toc 3" w:uiPriority="39"/>
+    <w:lsdException w:name="toc 4" w:uiPriority="39"/>
+    <w:lsdException w:name="toc 5" w:uiPriority="39"/>
+    <w:lsdException w:name="toc 6" w:uiPriority="39"/>
+    <w:lsdException w:name="toc 7" w:uiPriority="39"/>
+    <w:lsdException w:name="toc 8" w:uiPriority="39"/>
+    <w:lsdException w:name="toc 9" w:uiPriority="39"/>
+    <w:lsdException w:name="caption" w:uiPriority="35" w:qFormat="1"/>
+    <w:lsdException w:name="Title" w:semiHidden="0" w:uiPriority="10" w:unhideWhenUsed="0" w:qFormat="1"/>
+    <w:lsdException w:name="Default Paragraph Font" w:uiPriority="1"/>
+    <w:lsdException w:name="Subtitle" w:semiHidden="0" w:uiPriority="11" w:unhideWhenUsed="0" w:qFormat="1"/>
+    <w:lsdException w:name="Strong" w:semiHidden="0" w:uiPriority="22" w:unhideWhenUsed="0" w:qFormat="1"/>
+    <w:lsdException w:name="Emphasis" w:semiHidden="0" w:uiPriority="20" w:unhideWhenUsed="0" w:qFormat="1"/>
+    <w:lsdException w:name="Table Grid" w:semiHidden="0" w:uiPriority="39" w:unhideWhenUsed="0"/>
+    <w:lsdException w:name="Placeholder Text" w:unhideWhenUsed="0"/>
+    <w:lsdException w:name="No Spacing" w:semiHidden="0" w:uiPriority="1" w:unhideWhenUsed="0" w:qFormat="1"/>
+    <w:lsdException w:name="Light Shading" w:semiHidden="0" w:uiPriority="60" w:unhideWhenUsed="0"/>
+    <w:lsdException w:name="Light List" w:semiHidden="0" w:uiPriority="61" w:unhideWhenUsed="0"/>
+    <w:lsdException w:name="Light Grid" w:semiHidden="0" w:uiPriority="62" w:unhideWhenUsed="0"/>
+    <w:lsdException w:name="Medium Shading 1" w:semiHidden="0" w:uiPriority="63" w:unhideWhenUsed="0"/>
+    <w:lsdException w:name="Medium Shading 2" w:semiHidden="0" w:uiPriority="64" w:unhideWhenUsed="0"/>
+    <w:lsdException w:name="Medium List 1" w:semiHidden="0" w:uiPriority="65" w:unhideWhenUsed="0"/>
+    <w:lsdException w:name="Medium List 2" w:semiHidden="0" w:uiPriority="66" w:unhideWhenUsed="0"/>
+    <w:lsdException w:name="Medium Grid 1" w:semiHidden="0" w:uiPriority="67" w:unhideWhenUsed="0"/>
+    <w:lsdException w:name="Medium Grid 2" w:semiHidden="0" w:uiPriority="68" w:unhideWhenUsed="0"/>
+    <w:lsdException w:name="Medium Grid 3" w:semiHidden="0" w:uiPriority="69" w:unhideWhenUsed="0"/>
+    <w:lsdException w:name="Dark List" w:semiHidden="0" w:uiPriority="70" w:unhideWhenUsed="0"/>
+    <w:lsdException w:name="Colorful Shading" w:semiHidden="0" w:uiPriority="71" w:unhideWhenUsed="0"/>
+    <w:lsdException w:name="Colorful List" w:semiHidden="0" w:uiPriority="72" w:unhideWhenUsed="0"/>
+    <w:lsdException w:name="Colorful Grid" w:semiHidden="0" w:uiPriority="73" w:unhideWhenUsed="0"/>
+    <w:lsdException w:name="Light Shading Accent 1" w:semiHidden="0" w:uiPriority="60" w:unhideWhenUsed="0"/>
+    <w:lsdException w:name="Light List Accent 1" w:semiHidden="0" w:uiPriority="61" w:unhideWhenUsed="0"/>
+    <w:lsdException w:name="Light Grid Accent 1" w:semiHidden="0" w:uiPriority="62" w:unhideWhenUsed="0"/>
+    <w:lsdException w:name="Medium Shading 1 Accent 1" w:semiHidden="0" w:uiPriority="63" w:unhideWhenUsed="0"/>
+    <w:lsdException w:name="Medium Shading 2 Accent 1" w:semiHidden="0" w:uiPriority="64" w:unhideWhenUsed="0"/>
+    <w:lsdException w:name="Medium List 1 Accent 1" w:semiHidden="0" w:uiPriority="65" w:unhideWhenUsed="0"/>
+    <w:lsdException w:name="Revision" w:unhideWhenUsed="0"/>
+    <w:lsdException w:name="List Paragraph" w:semiHidden="0" w:uiPriority="34" w:unhideWhenUsed="0" w:qFormat="1"/>
+    <w:lsdException w:name="Quote" w:semiHidden="0" w:uiPriority="29" w:unhideWhenUsed="0" w:qFormat="1"/>
+    <w:lsdException w:name="Intense Quote" w:semiHidden="0" w:uiPriority="30" w:unhideWhenUsed="0" w:qFormat="1"/>
+    <w:lsdException w:name="Medium List 2 Accent 1" w:semiHidden="0" w:uiPriority="66" w:unhideWhenUsed="0"/>
+    <w:lsdException w:name="Medium Grid 1 Accent 1" w:semiHidden="0" w:uiPriority="67" w:unhideWhenUsed="0"/>
+    <w:lsdException w:name="Medium Grid 2 Accent 1" w:semiHidden="0" w:uiPriority="68" w:unhideWhenUsed="0"/>
+    <w:lsdException w:name="Medium Grid 3 Accent 1" w:semiHidden="0" w:uiPriority="69" w:unhideWhenUsed="0"/>
+    <w:lsdException w:name="Dark List Accent 1" w:semiHidden="0" w:uiPriority="70" w:unhideWhenUsed="0"/>
+    <w:lsdException w:name="Colorful Shading Accent 1" w:semiHidden="0" w:uiPriority="71" w:unhideWhenUsed="0"/>
+    <w:lsdException w:name="Colorful List Accent 1" w:semiHidden="0" w:uiPriority="72" w:unhideWhenUsed="0"/>
+    <w:lsdException w:name="Colorful Grid Accent 1" w:semiHidden="0" w:uiPriority="73" w:unhideWhenUsed="0"/>
+    <w:lsdException w:name="Light Shading Accent 2" w:semiHidden="0" w:uiPriority="60" w:unhideWhenUsed="0"/>
+    <w:lsdException w:name="Light List Accent 2" w:semiHidden="0" w:uiPriority="61" w:unhideWhenUsed="0"/>
+    <w:lsdException w:name="Light Grid Accent 2" w:semiHidden="0" w:uiPriority="62" w:unhideWhenUsed="0"/>
+    <w:lsdException w:name="Medium Shading 1 Accent 2" w:semiHidden="0" w:uiPriority="63" w:unhideWhenUsed="0"/>
+    <w:lsdException w:name="Medium Shading 2 Accent 2" w:semiHidden="0" w:uiPriority="64" w:unhideWhenUsed="0"/>
+    <w:lsdException w:name="Medium List 1 Accent 2" w:semiHidden="0" w:uiPriority="65" w:unhideWhenUsed="0"/>
+    <w:lsdException w:name="Medium List 2 Accent 2" w:semiHidden="0" w:uiPriority="66" w:unhideWhenUsed="0"/>
+    <w:lsdException w:name="Medium Grid 1 Accent 2" w:semiHidden="0" w:uiPriority="67" w:unhideWhenUsed="0"/>
+    <w:lsdException w:name="Medium Grid 2 Accent 2" w:semiHidden="0" w:uiPriority="68" w:unhideWhenUsed="0"/>
+    <w:lsdException w:name="Medium Grid 3 Accent 2" w:semiHidden="0" w:uiPriority="69" w:unhideWhenUsed="0"/>
+    <w:lsdException w:name="Dark List Accent 2" w:semiHidden="0" w:uiPriority="70" w:unhideWhenUsed="0"/>
+    <w:lsdException w:name="Colorful Shading Accent 2" w:semiHidden="0" w:uiPriority="71" w:unhideWhenUsed="0"/>
+    <w:lsdException w:name="Colorful List Accent 2" w:semiHidden="0" w:uiPriority="72" w:unhideWhenUsed="0"/>
+    <w:lsdException w:name="Colorful Grid Accent 2" w:semiHidden="0" w:uiPriority="73" w:unhideWhenUsed="0"/>
+    <w:lsdException w:name="Light Shading Accent 3" w:semiHidden="0" w:uiPriority="60" w:unhideWhenUsed="0"/>
+    <w:lsdException w:name="Light List Accent 3" w:semiHidden="0" w:uiPriority="61" w:unhideWhenUsed="0"/>
+    <w:lsdException w:name="Light Grid Accent 3" w:semiHidden="0" w:uiPriority="62" w:unhideWhenUsed="0"/>
+    <w:lsdException w:name="Medium Shading 1 Accent 3" w:semiHidden="0" w:uiPriority="63" w:unhideWhenUsed="0"/>
+    <w:lsdException w:name="Medium Shading 2 Accent 3" w:semiHidden="0" w:uiPriority="64" w:unhideWhenUsed="0"/>
+    <w:lsdException w:name="Medium List 1 Accent 3" w:semiHidden="0" w:uiPriority="65" w:unhideWhenUsed="0"/>
+    <w:lsdException w:name="Medium List 2 Accent 3" w:semiHidden="0" w:uiPriority="66" w:unhideWhenUsed="0"/>
+    <w:lsdException w:name="Medium Grid 1 Accent 3" w:semiHidden="0" w:uiPriority="67" w:unhideWhenUsed="0"/>
+    <w:lsdException w:name="Medium Grid 2 Accent 3" w:semiHidden="0" w:uiPriority="68" w:unhideWhenUsed="0"/>
+    <w:lsdException w:name="Medium Grid 3 Accent 3" w:semiHidden="0" w:uiPriority="69" w:unhideWhenUsed="0"/>
+    <w:lsdException w:name="Dark List Accent 3" w:semiHidden="0" w:uiPriority="70" w:unhideWhenUsed="0"/>
+    <w:lsdException w:name="Colorful Shading Accent 3" w:semiHidden="0" w:uiPriority="71" w:unhideWhenUsed="0"/>
+    <w:lsdException w:name="Colorful List Accent 3" w:semiHidden="0" w:uiPriority="72" w:unhideWhenUsed="0"/>
+    <w:lsdException w:name="Colorful Grid Accent 3" w:semiHidden="0" w:uiPriority="73" w:unhideWhenUsed="0"/>
+    <w:lsdException w:name="Light Shading Accent 4" w:semiHidden="0" w:uiPriority="60" w:unhideWhenUsed="0"/>
+    <w:lsdException w:name="Light List Accent 4" w:semiHidden="0" w:uiPriority="61" w:unhideWhenUsed="0"/>
+    <w:lsdException w:name="Light Grid Accent 4" w:semiHidden="0" w:uiPriority="62" w:unhideWhenUsed="0"/>
+    <w:lsdException w:name="Medium Shading 1 Accent 4" w:semiHidden="0" w:uiPriority="63" w:unhideWhenUsed="0"/>
+    <w:lsdException w:name="Medium Shading 2 Accent 4" w:semiHidden="0" w:uiPriority="64" w:unhideWhenUsed="0"/>
+    <w:lsdException w:name="Medium List 1 Accent 4" w:semiHidden="0" w:uiPriority="65" w:unhideWhenUsed="0"/>
+    <w:lsdException w:name="Medium List 2 Accent 4" w:semiHidden="0" w:uiPriority="66" w:unhideWhenUsed="0"/>
+    <w:lsdException w:name="Medium Grid 1 Accent 4" w:semiHidden="0" w:uiPriority="67" w:unhideWhenUsed="0"/>
+    <w:lsdException w:name="Medium Grid 2 Accent 4" w:semiHidden="0" w:uiPriority="68" w:unhideWhenUsed="0"/>
+    <w:lsdException w:name="Medium Grid 3 Accent 4" w:semiHidden="0" w:uiPriority="69" w:unhideWhenUsed="0"/>
+    <w:lsdException w:name="Dark List Accent 4" w:semiHidden="0" w:uiPriority="70" w:unhideWhenUsed="0"/>
+    <w:lsdException w:name="Colorful Shading Accent 4" w:semiHidden="0" w:uiPriority="71" w:unhideWhenUsed="0"/>
+    <w:lsdException w:name="Colorful List Accent 4" w:semiHidden="0" w:uiPriority="72" w:unhideWhenUsed="0"/>
+    <w:lsdException w:name="Colorful Grid Accent 4" w:semiHidden="0" w:uiPriority="73" w:unhideWhenUsed="0"/>
+    <w:lsdException w:name="Light Shading Accent 5" w:semiHidden="0" w:uiPriority="60" w:unhideWhenUsed="0"/>
+    <w:lsdException w:name="Light List Accent 5" w:semiHidden="0" w:uiPriority="61" w:unhideWhenUsed="0"/>
+    <w:lsdException w:name="Light Grid Accent 5" w:semiHidden="0" w:uiPriority="62" w:unhideWhenUsed="0"/>
+    <w:lsdException w:name="Medium Shading 1 Accent 5" w:semiHidden="0" w:uiPriority="63" w:unhideWhenUsed="0"/>
+    <w:lsdException w:name="Medium Shading 2 Accent 5" w:semiHidden="0" w:uiPriority="64" w:unhideWhenUsed="0"/>
+    <w:lsdException w:name="Medium List 1 Accent 5" w:semiHidden="0" w:uiPriority="65" w:unhideWhenUsed="0"/>
+    <w:lsdException w:name="Medium List 2 Accent 5" w:semiHidden="0" w:uiPriority="66" w:unhideWhenUsed="0"/>
+    <w:lsdException w:name="Medium Grid 1 Accent 5" w:semiHidden="0" w:uiPriority="67" w:unhideWhenUsed="0"/>
+    <w:lsdException w:name="Medium Grid 2 Accent 5" w:semiHidden="0" w:uiPriority="68" w:unhideWhenUsed="0"/>
+    <w:lsdException w:name="Medium Grid 3 Accent 5" w:semiHidden="0" w:uiPriority="69" w:unhideWhenUsed="0"/>
+    <w:lsdException w:name="Dark List Accent 5" w:semiHidden="0" w:uiPriority="70" w:unhideWhenUsed="0"/>
+    <w:lsdException w:name="Colorful Shading Accent 5" w:semiHidden="0" w:uiPriority="71" w:unhideWhenUsed="0"/>
+    <w:lsdException w:name="Colorful List Accent 5" w:semiHidden="0" w:uiPriority="72" w:unhideWhenUsed="0"/>
+    <w:lsdException w:name="Colorful Grid Accent 5" w:semiHidden="0" w:uiPriority="73" w:unhideWhenUsed="0"/>
+    <w:lsdException w:name="Light Shading Accent 6" w:semiHidden="0" w:uiPriority="60" w:unhideWhenUsed="0"/>
+    <w:lsdException w:name="Light List Accent 6" w:semiHidden="0" w:uiPriority="61" w:unhideWhenUsed="0"/>
+    <w:lsdException w:name="Light Grid Accent 6" w:semiHidden="0" w:uiPriority="62" w:unhideWhenUsed="0"/>
+    <w:lsdException w:name="Medium Shading 1 Accent 6" w:semiHidden="0" w:uiPriority="63" w:unhideWhenUsed="0"/>
+    <w:lsdException w:name="Medium Shading 2 Accent 6" w:semiHidden="0" w:uiPriority="64" w:unhideWhenUsed="0"/>
+    <w:lsdException w:name="Medium List 1 Accent 6" w:semiHidden="0" w:uiPriority="65" w:unhideWhenUsed="0"/>
+    <w:lsdException w:name="Medium List 2 Accent 6" w:semiHidden="0" w:uiPriority="66" w:unhideWhenUsed="0"/>
+    <w:lsdException w:name="Medium Grid 1 Accent 6" w:semiHidden="0" w:uiPriority="67" w:unhideWhenUsed="0"/>
+    <w:lsdException w:name="Medium Grid 2 Accent 6" w:semiHidden="0" w:uiPriority="68" w:unhideWhenUsed="0"/>
+    <w:lsdException w:name="Medium Grid 3 Accent 6" w:semiHidden="0" w:uiPriority="69" w:unhideWhenUsed="0"/>
+    <w:lsdException w:name="Dark List Accent 6" w:semiHidden="0" w:uiPriority="70" w:unhideWhenUsed="0"/>
+    <w:lsdException w:name="Colorful Shading Accent 6" w:semiHidden="0" w:uiPriority="71" w:unhideWhenUsed="0"/>
+    <w:lsdException w:name="Colorful List Accent 6" w:semiHidden="0" w:uiPriority="72" w:unhideWhenUsed="0"/>
+    <w:lsdException w:name="Colorful Grid Accent 6" w:semiHidden="0" w:uiPriority="73" w:unhideWhenUsed="0"/>
+    <w:lsdException w:name="Subtle Emphasis" w:semiHidden="0" w:uiPriority="19" w:unhideWhenUsed="0" w:qFormat="1"/>
+    <w:lsdException w:name="Intense Emphasis" w:semiHidden="0" w:uiPriority="21" w:unhideWhenUsed="0" w:qFormat="1"/>
+    <w:lsdException w:name="Subtle Reference" w:semiHidden="0" w:uiPriority="31" w:unhideWhenUsed="0" w:qFormat="1"/>
+    <w:lsdException w:name="Intense Reference" w:semiHidden="0" w:uiPriority="32" w:unhideWhenUsed="0" w:qFormat="1"/>
+    <w:lsdException w:name="Book Title" w:semiHidden="0" w:uiPriority="33" w:unhideWhenUsed="0" w:qFormat="1"/>
+    <w:lsdException w:name="Bibliography" w:uiPriority="37"/>
+    <w:lsdException w:name="TOC Heading" w:uiPriority="39" w:qFormat="1"/>
   </w:latentStyles>
   <w:style w:type="paragraph" w:default="1" w:styleId="Normal">
     <w:name w:val="Normal"/>
@@ -2520,11 +2751,11 @@
       <w:noProof/>
     </w:rPr>
   </w:style>
-  <w:style w:type="paragraph" w:styleId="Heading1">
+  <w:style w:type="paragraph" w:styleId="Ttulo1">
     <w:name w:val="heading 1"/>
     <w:basedOn w:val="Normal"/>
     <w:next w:val="Normal"/>
-    <w:link w:val="Heading1Char"/>
+    <w:link w:val="Ttulo1Car"/>
     <w:uiPriority w:val="9"/>
     <w:qFormat/>
     <w:rsid w:val="003C0715"/>
@@ -2541,11 +2772,11 @@
       <w:szCs w:val="32"/>
     </w:rPr>
   </w:style>
-  <w:style w:type="paragraph" w:styleId="Heading2">
+  <w:style w:type="paragraph" w:styleId="Ttulo2">
     <w:name w:val="heading 2"/>
     <w:basedOn w:val="Normal"/>
     <w:next w:val="Normal"/>
-    <w:link w:val="Heading2Char"/>
+    <w:link w:val="Ttulo2Car"/>
     <w:uiPriority w:val="9"/>
     <w:unhideWhenUsed/>
     <w:qFormat/>
@@ -2563,13 +2794,13 @@
       <w:szCs w:val="26"/>
     </w:rPr>
   </w:style>
-  <w:style w:type="character" w:default="1" w:styleId="DefaultParagraphFont">
+  <w:style w:type="character" w:default="1" w:styleId="Fuentedeprrafopredeter">
     <w:name w:val="Default Paragraph Font"/>
     <w:uiPriority w:val="1"/>
     <w:semiHidden/>
     <w:unhideWhenUsed/>
   </w:style>
-  <w:style w:type="table" w:default="1" w:styleId="TableNormal">
+  <w:style w:type="table" w:default="1" w:styleId="Tablanormal">
     <w:name w:val="Normal Table"/>
     <w:uiPriority w:val="99"/>
     <w:semiHidden/>
@@ -2584,17 +2815,17 @@
       </w:tblCellMar>
     </w:tblPr>
   </w:style>
-  <w:style w:type="numbering" w:default="1" w:styleId="NoList">
+  <w:style w:type="numbering" w:default="1" w:styleId="Sinlista">
     <w:name w:val="No List"/>
     <w:uiPriority w:val="99"/>
     <w:semiHidden/>
     <w:unhideWhenUsed/>
   </w:style>
-  <w:style w:type="paragraph" w:styleId="Title">
+  <w:style w:type="paragraph" w:styleId="Ttulo">
     <w:name w:val="Title"/>
     <w:basedOn w:val="Normal"/>
     <w:next w:val="Normal"/>
-    <w:link w:val="TitleChar"/>
+    <w:link w:val="TtuloCar"/>
     <w:uiPriority w:val="10"/>
     <w:qFormat/>
     <w:rsid w:val="00BA3B38"/>
@@ -2610,10 +2841,10 @@
       <w:szCs w:val="56"/>
     </w:rPr>
   </w:style>
-  <w:style w:type="character" w:customStyle="1" w:styleId="TitleChar">
-    <w:name w:val="Title Char"/>
-    <w:basedOn w:val="DefaultParagraphFont"/>
-    <w:link w:val="Title"/>
+  <w:style w:type="character" w:customStyle="1" w:styleId="TtuloCar">
+    <w:name w:val="Título Car"/>
+    <w:basedOn w:val="Fuentedeprrafopredeter"/>
+    <w:link w:val="Ttulo"/>
     <w:uiPriority w:val="10"/>
     <w:rsid w:val="00BA3B38"/>
     <w:rPr>
@@ -2625,7 +2856,7 @@
       <w:szCs w:val="56"/>
     </w:rPr>
   </w:style>
-  <w:style w:type="paragraph" w:styleId="ListParagraph">
+  <w:style w:type="paragraph" w:styleId="Prrafodelista">
     <w:name w:val="List Paragraph"/>
     <w:basedOn w:val="Normal"/>
     <w:uiPriority w:val="34"/>
@@ -2639,9 +2870,9 @@
       <w:noProof w:val="0"/>
     </w:rPr>
   </w:style>
-  <w:style w:type="character" w:styleId="CommentReference">
+  <w:style w:type="character" w:styleId="Refdecomentario">
     <w:name w:val="annotation reference"/>
-    <w:basedOn w:val="DefaultParagraphFont"/>
+    <w:basedOn w:val="Fuentedeprrafopredeter"/>
     <w:uiPriority w:val="99"/>
     <w:semiHidden/>
     <w:unhideWhenUsed/>
@@ -2651,10 +2882,10 @@
       <w:szCs w:val="16"/>
     </w:rPr>
   </w:style>
-  <w:style w:type="paragraph" w:styleId="CommentText">
+  <w:style w:type="paragraph" w:styleId="Textocomentario">
     <w:name w:val="annotation text"/>
     <w:basedOn w:val="Normal"/>
-    <w:link w:val="CommentTextChar"/>
+    <w:link w:val="TextocomentarioCar"/>
     <w:uiPriority w:val="99"/>
     <w:semiHidden/>
     <w:unhideWhenUsed/>
@@ -2668,10 +2899,10 @@
       <w:szCs w:val="20"/>
     </w:rPr>
   </w:style>
-  <w:style w:type="character" w:customStyle="1" w:styleId="CommentTextChar">
-    <w:name w:val="Comment Text Char"/>
-    <w:basedOn w:val="DefaultParagraphFont"/>
-    <w:link w:val="CommentText"/>
+  <w:style w:type="character" w:customStyle="1" w:styleId="TextocomentarioCar">
+    <w:name w:val="Texto comentario Car"/>
+    <w:basedOn w:val="Fuentedeprrafopredeter"/>
+    <w:link w:val="Textocomentario"/>
     <w:uiPriority w:val="99"/>
     <w:semiHidden/>
     <w:rsid w:val="00A442AC"/>
@@ -2680,7 +2911,7 @@
       <w:szCs w:val="20"/>
     </w:rPr>
   </w:style>
-  <w:style w:type="paragraph" w:styleId="Caption">
+  <w:style w:type="paragraph" w:styleId="Epgrafe">
     <w:name w:val="caption"/>
     <w:basedOn w:val="Normal"/>
     <w:next w:val="Normal"/>
@@ -2700,9 +2931,9 @@
       <w:szCs w:val="18"/>
     </w:rPr>
   </w:style>
-  <w:style w:type="table" w:styleId="GridTable2">
+  <w:style w:type="table" w:customStyle="1" w:styleId="GridTable2">
     <w:name w:val="Grid Table 2"/>
-    <w:basedOn w:val="TableNormal"/>
+    <w:basedOn w:val="Tablanormal"/>
     <w:uiPriority w:val="47"/>
     <w:rsid w:val="00076EA8"/>
     <w:pPr>
@@ -2711,12 +2942,19 @@
     <w:tblPr>
       <w:tblStyleRowBandSize w:val="1"/>
       <w:tblStyleColBandSize w:val="1"/>
+      <w:tblInd w:w="0" w:type="dxa"/>
       <w:tblBorders>
         <w:top w:val="single" w:sz="2" w:space="0" w:color="666666" w:themeColor="text1" w:themeTint="99"/>
         <w:bottom w:val="single" w:sz="2" w:space="0" w:color="666666" w:themeColor="text1" w:themeTint="99"/>
         <w:insideH w:val="single" w:sz="2" w:space="0" w:color="666666" w:themeColor="text1" w:themeTint="99"/>
         <w:insideV w:val="single" w:sz="2" w:space="0" w:color="666666" w:themeColor="text1" w:themeTint="99"/>
       </w:tblBorders>
+      <w:tblCellMar>
+        <w:top w:w="0" w:type="dxa"/>
+        <w:left w:w="108" w:type="dxa"/>
+        <w:bottom w:w="0" w:type="dxa"/>
+        <w:right w:w="108" w:type="dxa"/>
+      </w:tblCellMar>
     </w:tblPr>
     <w:tblStylePr w:type="firstRow">
       <w:rPr>
@@ -2775,10 +3013,10 @@
       </w:tcPr>
     </w:tblStylePr>
   </w:style>
-  <w:style w:type="character" w:customStyle="1" w:styleId="Heading1Char">
-    <w:name w:val="Heading 1 Char"/>
-    <w:basedOn w:val="DefaultParagraphFont"/>
-    <w:link w:val="Heading1"/>
+  <w:style w:type="character" w:customStyle="1" w:styleId="Ttulo1Car">
+    <w:name w:val="Título 1 Car"/>
+    <w:basedOn w:val="Fuentedeprrafopredeter"/>
+    <w:link w:val="Ttulo1"/>
     <w:uiPriority w:val="9"/>
     <w:rsid w:val="003C0715"/>
     <w:rPr>
@@ -2789,10 +3027,10 @@
       <w:szCs w:val="32"/>
     </w:rPr>
   </w:style>
-  <w:style w:type="character" w:customStyle="1" w:styleId="Heading2Char">
-    <w:name w:val="Heading 2 Char"/>
-    <w:basedOn w:val="DefaultParagraphFont"/>
-    <w:link w:val="Heading2"/>
+  <w:style w:type="character" w:customStyle="1" w:styleId="Ttulo2Car">
+    <w:name w:val="Título 2 Car"/>
+    <w:basedOn w:val="Fuentedeprrafopredeter"/>
+    <w:link w:val="Ttulo2"/>
     <w:uiPriority w:val="9"/>
     <w:rsid w:val="003C0715"/>
     <w:rPr>
@@ -2801,6 +3039,497 @@
       <w:color w:val="2F5496" w:themeColor="accent1" w:themeShade="BF"/>
       <w:sz w:val="26"/>
       <w:szCs w:val="26"/>
+    </w:rPr>
+  </w:style>
+  <w:style w:type="paragraph" w:customStyle="1" w:styleId="Default">
+    <w:name w:val="Default"/>
+    <w:rsid w:val="00F955E8"/>
+    <w:pPr>
+      <w:autoSpaceDE w:val="0"/>
+      <w:autoSpaceDN w:val="0"/>
+      <w:adjustRightInd w:val="0"/>
+      <w:spacing w:after="0" w:line="240" w:lineRule="auto"/>
+    </w:pPr>
+    <w:rPr>
+      <w:rFonts w:ascii="Dax-Regular" w:eastAsiaTheme="minorHAnsi" w:hAnsi="Dax-Regular" w:cs="Dax-Regular"/>
+      <w:color w:val="000000"/>
+      <w:sz w:val="24"/>
+      <w:szCs w:val="24"/>
+      <w:lang w:eastAsia="en-US"/>
+    </w:rPr>
+  </w:style>
+</w:styles>
+</file>
+
+<file path=word/stylesWithEffects.xml><?xml version="1.0" encoding="utf-8"?>
+<w:styles xmlns:wpc="http://schemas.microsoft.com/office/word/2010/wordprocessingCanvas" xmlns:mc="http://schemas.openxmlformats.org/markup-compatibility/2006" xmlns:o="urn:schemas-microsoft-com:office:office" xmlns:r="http://schemas.openxmlformats.org/officeDocument/2006/relationships" xmlns:m="http://schemas.openxmlformats.org/officeDocument/2006/math" xmlns:v="urn:schemas-microsoft-com:vml" xmlns:wp14="http://schemas.microsoft.com/office/word/2010/wordprocessingDrawing" xmlns:wp="http://schemas.openxmlformats.org/drawingml/2006/wordprocessingDrawing" xmlns:w10="urn:schemas-microsoft-com:office:word" xmlns:w="http://schemas.openxmlformats.org/wordprocessingml/2006/main" xmlns:w14="http://schemas.microsoft.com/office/word/2010/wordml" xmlns:wpg="http://schemas.microsoft.com/office/word/2010/wordprocessingGroup" xmlns:wpi="http://schemas.microsoft.com/office/word/2010/wordprocessingInk" xmlns:wne="http://schemas.microsoft.com/office/word/2006/wordml" xmlns:wps="http://schemas.microsoft.com/office/word/2010/wordprocessingShape" mc:Ignorable="w14 wp14">
+  <w:docDefaults>
+    <w:rPrDefault>
+      <w:rPr>
+        <w:rFonts w:asciiTheme="minorHAnsi" w:eastAsiaTheme="minorEastAsia" w:hAnsiTheme="minorHAnsi" w:cstheme="minorBidi"/>
+        <w:sz w:val="22"/>
+        <w:szCs w:val="22"/>
+        <w:lang w:val="en-US" w:eastAsia="ja-JP" w:bidi="ar-SA"/>
+      </w:rPr>
+    </w:rPrDefault>
+    <w:pPrDefault>
+      <w:pPr>
+        <w:spacing w:after="160" w:line="259" w:lineRule="auto"/>
+      </w:pPr>
+    </w:pPrDefault>
+  </w:docDefaults>
+  <w:latentStyles w:defLockedState="0" w:defUIPriority="99" w:defSemiHidden="1" w:defUnhideWhenUsed="1" w:defQFormat="0" w:count="267">
+    <w:lsdException w:name="Normal" w:semiHidden="0" w:uiPriority="0" w:unhideWhenUsed="0" w:qFormat="1"/>
+    <w:lsdException w:name="heading 1" w:semiHidden="0" w:uiPriority="9" w:unhideWhenUsed="0" w:qFormat="1"/>
+    <w:lsdException w:name="heading 2" w:uiPriority="9" w:qFormat="1"/>
+    <w:lsdException w:name="heading 3" w:uiPriority="9" w:qFormat="1"/>
+    <w:lsdException w:name="heading 4" w:uiPriority="9" w:qFormat="1"/>
+    <w:lsdException w:name="heading 5" w:uiPriority="9" w:qFormat="1"/>
+    <w:lsdException w:name="heading 6" w:uiPriority="9" w:qFormat="1"/>
+    <w:lsdException w:name="heading 7" w:uiPriority="9" w:qFormat="1"/>
+    <w:lsdException w:name="heading 8" w:uiPriority="9" w:qFormat="1"/>
+    <w:lsdException w:name="heading 9" w:uiPriority="9" w:qFormat="1"/>
+    <w:lsdException w:name="toc 1" w:uiPriority="39"/>
+    <w:lsdException w:name="toc 2" w:uiPriority="39"/>
+    <w:lsdException w:name="toc 3" w:uiPriority="39"/>
+    <w:lsdException w:name="toc 4" w:uiPriority="39"/>
+    <w:lsdException w:name="toc 5" w:uiPriority="39"/>
+    <w:lsdException w:name="toc 6" w:uiPriority="39"/>
+    <w:lsdException w:name="toc 7" w:uiPriority="39"/>
+    <w:lsdException w:name="toc 8" w:uiPriority="39"/>
+    <w:lsdException w:name="toc 9" w:uiPriority="39"/>
+    <w:lsdException w:name="caption" w:uiPriority="35" w:qFormat="1"/>
+    <w:lsdException w:name="Title" w:semiHidden="0" w:uiPriority="10" w:unhideWhenUsed="0" w:qFormat="1"/>
+    <w:lsdException w:name="Default Paragraph Font" w:uiPriority="1"/>
+    <w:lsdException w:name="Subtitle" w:semiHidden="0" w:uiPriority="11" w:unhideWhenUsed="0" w:qFormat="1"/>
+    <w:lsdException w:name="Strong" w:semiHidden="0" w:uiPriority="22" w:unhideWhenUsed="0" w:qFormat="1"/>
+    <w:lsdException w:name="Emphasis" w:semiHidden="0" w:uiPriority="20" w:unhideWhenUsed="0" w:qFormat="1"/>
+    <w:lsdException w:name="Table Grid" w:semiHidden="0" w:uiPriority="39" w:unhideWhenUsed="0"/>
+    <w:lsdException w:name="Placeholder Text" w:unhideWhenUsed="0"/>
+    <w:lsdException w:name="No Spacing" w:semiHidden="0" w:uiPriority="1" w:unhideWhenUsed="0" w:qFormat="1"/>
+    <w:lsdException w:name="Light Shading" w:semiHidden="0" w:uiPriority="60" w:unhideWhenUsed="0"/>
+    <w:lsdException w:name="Light List" w:semiHidden="0" w:uiPriority="61" w:unhideWhenUsed="0"/>
+    <w:lsdException w:name="Light Grid" w:semiHidden="0" w:uiPriority="62" w:unhideWhenUsed="0"/>
+    <w:lsdException w:name="Medium Shading 1" w:semiHidden="0" w:uiPriority="63" w:unhideWhenUsed="0"/>
+    <w:lsdException w:name="Medium Shading 2" w:semiHidden="0" w:uiPriority="64" w:unhideWhenUsed="0"/>
+    <w:lsdException w:name="Medium List 1" w:semiHidden="0" w:uiPriority="65" w:unhideWhenUsed="0"/>
+    <w:lsdException w:name="Medium List 2" w:semiHidden="0" w:uiPriority="66" w:unhideWhenUsed="0"/>
+    <w:lsdException w:name="Medium Grid 1" w:semiHidden="0" w:uiPriority="67" w:unhideWhenUsed="0"/>
+    <w:lsdException w:name="Medium Grid 2" w:semiHidden="0" w:uiPriority="68" w:unhideWhenUsed="0"/>
+    <w:lsdException w:name="Medium Grid 3" w:semiHidden="0" w:uiPriority="69" w:unhideWhenUsed="0"/>
+    <w:lsdException w:name="Dark List" w:semiHidden="0" w:uiPriority="70" w:unhideWhenUsed="0"/>
+    <w:lsdException w:name="Colorful Shading" w:semiHidden="0" w:uiPriority="71" w:unhideWhenUsed="0"/>
+    <w:lsdException w:name="Colorful List" w:semiHidden="0" w:uiPriority="72" w:unhideWhenUsed="0"/>
+    <w:lsdException w:name="Colorful Grid" w:semiHidden="0" w:uiPriority="73" w:unhideWhenUsed="0"/>
+    <w:lsdException w:name="Light Shading Accent 1" w:semiHidden="0" w:uiPriority="60" w:unhideWhenUsed="0"/>
+    <w:lsdException w:name="Light List Accent 1" w:semiHidden="0" w:uiPriority="61" w:unhideWhenUsed="0"/>
+    <w:lsdException w:name="Light Grid Accent 1" w:semiHidden="0" w:uiPriority="62" w:unhideWhenUsed="0"/>
+    <w:lsdException w:name="Medium Shading 1 Accent 1" w:semiHidden="0" w:uiPriority="63" w:unhideWhenUsed="0"/>
+    <w:lsdException w:name="Medium Shading 2 Accent 1" w:semiHidden="0" w:uiPriority="64" w:unhideWhenUsed="0"/>
+    <w:lsdException w:name="Medium List 1 Accent 1" w:semiHidden="0" w:uiPriority="65" w:unhideWhenUsed="0"/>
+    <w:lsdException w:name="Revision" w:unhideWhenUsed="0"/>
+    <w:lsdException w:name="List Paragraph" w:semiHidden="0" w:uiPriority="34" w:unhideWhenUsed="0" w:qFormat="1"/>
+    <w:lsdException w:name="Quote" w:semiHidden="0" w:uiPriority="29" w:unhideWhenUsed="0" w:qFormat="1"/>
+    <w:lsdException w:name="Intense Quote" w:semiHidden="0" w:uiPriority="30" w:unhideWhenUsed="0" w:qFormat="1"/>
+    <w:lsdException w:name="Medium List 2 Accent 1" w:semiHidden="0" w:uiPriority="66" w:unhideWhenUsed="0"/>
+    <w:lsdException w:name="Medium Grid 1 Accent 1" w:semiHidden="0" w:uiPriority="67" w:unhideWhenUsed="0"/>
+    <w:lsdException w:name="Medium Grid 2 Accent 1" w:semiHidden="0" w:uiPriority="68" w:unhideWhenUsed="0"/>
+    <w:lsdException w:name="Medium Grid 3 Accent 1" w:semiHidden="0" w:uiPriority="69" w:unhideWhenUsed="0"/>
+    <w:lsdException w:name="Dark List Accent 1" w:semiHidden="0" w:uiPriority="70" w:unhideWhenUsed="0"/>
+    <w:lsdException w:name="Colorful Shading Accent 1" w:semiHidden="0" w:uiPriority="71" w:unhideWhenUsed="0"/>
+    <w:lsdException w:name="Colorful List Accent 1" w:semiHidden="0" w:uiPriority="72" w:unhideWhenUsed="0"/>
+    <w:lsdException w:name="Colorful Grid Accent 1" w:semiHidden="0" w:uiPriority="73" w:unhideWhenUsed="0"/>
+    <w:lsdException w:name="Light Shading Accent 2" w:semiHidden="0" w:uiPriority="60" w:unhideWhenUsed="0"/>
+    <w:lsdException w:name="Light List Accent 2" w:semiHidden="0" w:uiPriority="61" w:unhideWhenUsed="0"/>
+    <w:lsdException w:name="Light Grid Accent 2" w:semiHidden="0" w:uiPriority="62" w:unhideWhenUsed="0"/>
+    <w:lsdException w:name="Medium Shading 1 Accent 2" w:semiHidden="0" w:uiPriority="63" w:unhideWhenUsed="0"/>
+    <w:lsdException w:name="Medium Shading 2 Accent 2" w:semiHidden="0" w:uiPriority="64" w:unhideWhenUsed="0"/>
+    <w:lsdException w:name="Medium List 1 Accent 2" w:semiHidden="0" w:uiPriority="65" w:unhideWhenUsed="0"/>
+    <w:lsdException w:name="Medium List 2 Accent 2" w:semiHidden="0" w:uiPriority="66" w:unhideWhenUsed="0"/>
+    <w:lsdException w:name="Medium Grid 1 Accent 2" w:semiHidden="0" w:uiPriority="67" w:unhideWhenUsed="0"/>
+    <w:lsdException w:name="Medium Grid 2 Accent 2" w:semiHidden="0" w:uiPriority="68" w:unhideWhenUsed="0"/>
+    <w:lsdException w:name="Medium Grid 3 Accent 2" w:semiHidden="0" w:uiPriority="69" w:unhideWhenUsed="0"/>
+    <w:lsdException w:name="Dark List Accent 2" w:semiHidden="0" w:uiPriority="70" w:unhideWhenUsed="0"/>
+    <w:lsdException w:name="Colorful Shading Accent 2" w:semiHidden="0" w:uiPriority="71" w:unhideWhenUsed="0"/>
+    <w:lsdException w:name="Colorful List Accent 2" w:semiHidden="0" w:uiPriority="72" w:unhideWhenUsed="0"/>
+    <w:lsdException w:name="Colorful Grid Accent 2" w:semiHidden="0" w:uiPriority="73" w:unhideWhenUsed="0"/>
+    <w:lsdException w:name="Light Shading Accent 3" w:semiHidden="0" w:uiPriority="60" w:unhideWhenUsed="0"/>
+    <w:lsdException w:name="Light List Accent 3" w:semiHidden="0" w:uiPriority="61" w:unhideWhenUsed="0"/>
+    <w:lsdException w:name="Light Grid Accent 3" w:semiHidden="0" w:uiPriority="62" w:unhideWhenUsed="0"/>
+    <w:lsdException w:name="Medium Shading 1 Accent 3" w:semiHidden="0" w:uiPriority="63" w:unhideWhenUsed="0"/>
+    <w:lsdException w:name="Medium Shading 2 Accent 3" w:semiHidden="0" w:uiPriority="64" w:unhideWhenUsed="0"/>
+    <w:lsdException w:name="Medium List 1 Accent 3" w:semiHidden="0" w:uiPriority="65" w:unhideWhenUsed="0"/>
+    <w:lsdException w:name="Medium List 2 Accent 3" w:semiHidden="0" w:uiPriority="66" w:unhideWhenUsed="0"/>
+    <w:lsdException w:name="Medium Grid 1 Accent 3" w:semiHidden="0" w:uiPriority="67" w:unhideWhenUsed="0"/>
+    <w:lsdException w:name="Medium Grid 2 Accent 3" w:semiHidden="0" w:uiPriority="68" w:unhideWhenUsed="0"/>
+    <w:lsdException w:name="Medium Grid 3 Accent 3" w:semiHidden="0" w:uiPriority="69" w:unhideWhenUsed="0"/>
+    <w:lsdException w:name="Dark List Accent 3" w:semiHidden="0" w:uiPriority="70" w:unhideWhenUsed="0"/>
+    <w:lsdException w:name="Colorful Shading Accent 3" w:semiHidden="0" w:uiPriority="71" w:unhideWhenUsed="0"/>
+    <w:lsdException w:name="Colorful List Accent 3" w:semiHidden="0" w:uiPriority="72" w:unhideWhenUsed="0"/>
+    <w:lsdException w:name="Colorful Grid Accent 3" w:semiHidden="0" w:uiPriority="73" w:unhideWhenUsed="0"/>
+    <w:lsdException w:name="Light Shading Accent 4" w:semiHidden="0" w:uiPriority="60" w:unhideWhenUsed="0"/>
+    <w:lsdException w:name="Light List Accent 4" w:semiHidden="0" w:uiPriority="61" w:unhideWhenUsed="0"/>
+    <w:lsdException w:name="Light Grid Accent 4" w:semiHidden="0" w:uiPriority="62" w:unhideWhenUsed="0"/>
+    <w:lsdException w:name="Medium Shading 1 Accent 4" w:semiHidden="0" w:uiPriority="63" w:unhideWhenUsed="0"/>
+    <w:lsdException w:name="Medium Shading 2 Accent 4" w:semiHidden="0" w:uiPriority="64" w:unhideWhenUsed="0"/>
+    <w:lsdException w:name="Medium List 1 Accent 4" w:semiHidden="0" w:uiPriority="65" w:unhideWhenUsed="0"/>
+    <w:lsdException w:name="Medium List 2 Accent 4" w:semiHidden="0" w:uiPriority="66" w:unhideWhenUsed="0"/>
+    <w:lsdException w:name="Medium Grid 1 Accent 4" w:semiHidden="0" w:uiPriority="67" w:unhideWhenUsed="0"/>
+    <w:lsdException w:name="Medium Grid 2 Accent 4" w:semiHidden="0" w:uiPriority="68" w:unhideWhenUsed="0"/>
+    <w:lsdException w:name="Medium Grid 3 Accent 4" w:semiHidden="0" w:uiPriority="69" w:unhideWhenUsed="0"/>
+    <w:lsdException w:name="Dark List Accent 4" w:semiHidden="0" w:uiPriority="70" w:unhideWhenUsed="0"/>
+    <w:lsdException w:name="Colorful Shading Accent 4" w:semiHidden="0" w:uiPriority="71" w:unhideWhenUsed="0"/>
+    <w:lsdException w:name="Colorful List Accent 4" w:semiHidden="0" w:uiPriority="72" w:unhideWhenUsed="0"/>
+    <w:lsdException w:name="Colorful Grid Accent 4" w:semiHidden="0" w:uiPriority="73" w:unhideWhenUsed="0"/>
+    <w:lsdException w:name="Light Shading Accent 5" w:semiHidden="0" w:uiPriority="60" w:unhideWhenUsed="0"/>
+    <w:lsdException w:name="Light List Accent 5" w:semiHidden="0" w:uiPriority="61" w:unhideWhenUsed="0"/>
+    <w:lsdException w:name="Light Grid Accent 5" w:semiHidden="0" w:uiPriority="62" w:unhideWhenUsed="0"/>
+    <w:lsdException w:name="Medium Shading 1 Accent 5" w:semiHidden="0" w:uiPriority="63" w:unhideWhenUsed="0"/>
+    <w:lsdException w:name="Medium Shading 2 Accent 5" w:semiHidden="0" w:uiPriority="64" w:unhideWhenUsed="0"/>
+    <w:lsdException w:name="Medium List 1 Accent 5" w:semiHidden="0" w:uiPriority="65" w:unhideWhenUsed="0"/>
+    <w:lsdException w:name="Medium List 2 Accent 5" w:semiHidden="0" w:uiPriority="66" w:unhideWhenUsed="0"/>
+    <w:lsdException w:name="Medium Grid 1 Accent 5" w:semiHidden="0" w:uiPriority="67" w:unhideWhenUsed="0"/>
+    <w:lsdException w:name="Medium Grid 2 Accent 5" w:semiHidden="0" w:uiPriority="68" w:unhideWhenUsed="0"/>
+    <w:lsdException w:name="Medium Grid 3 Accent 5" w:semiHidden="0" w:uiPriority="69" w:unhideWhenUsed="0"/>
+    <w:lsdException w:name="Dark List Accent 5" w:semiHidden="0" w:uiPriority="70" w:unhideWhenUsed="0"/>
+    <w:lsdException w:name="Colorful Shading Accent 5" w:semiHidden="0" w:uiPriority="71" w:unhideWhenUsed="0"/>
+    <w:lsdException w:name="Colorful List Accent 5" w:semiHidden="0" w:uiPriority="72" w:unhideWhenUsed="0"/>
+    <w:lsdException w:name="Colorful Grid Accent 5" w:semiHidden="0" w:uiPriority="73" w:unhideWhenUsed="0"/>
+    <w:lsdException w:name="Light Shading Accent 6" w:semiHidden="0" w:uiPriority="60" w:unhideWhenUsed="0"/>
+    <w:lsdException w:name="Light List Accent 6" w:semiHidden="0" w:uiPriority="61" w:unhideWhenUsed="0"/>
+    <w:lsdException w:name="Light Grid Accent 6" w:semiHidden="0" w:uiPriority="62" w:unhideWhenUsed="0"/>
+    <w:lsdException w:name="Medium Shading 1 Accent 6" w:semiHidden="0" w:uiPriority="63" w:unhideWhenUsed="0"/>
+    <w:lsdException w:name="Medium Shading 2 Accent 6" w:semiHidden="0" w:uiPriority="64" w:unhideWhenUsed="0"/>
+    <w:lsdException w:name="Medium List 1 Accent 6" w:semiHidden="0" w:uiPriority="65" w:unhideWhenUsed="0"/>
+    <w:lsdException w:name="Medium List 2 Accent 6" w:semiHidden="0" w:uiPriority="66" w:unhideWhenUsed="0"/>
+    <w:lsdException w:name="Medium Grid 1 Accent 6" w:semiHidden="0" w:uiPriority="67" w:unhideWhenUsed="0"/>
+    <w:lsdException w:name="Medium Grid 2 Accent 6" w:semiHidden="0" w:uiPriority="68" w:unhideWhenUsed="0"/>
+    <w:lsdException w:name="Medium Grid 3 Accent 6" w:semiHidden="0" w:uiPriority="69" w:unhideWhenUsed="0"/>
+    <w:lsdException w:name="Dark List Accent 6" w:semiHidden="0" w:uiPriority="70" w:unhideWhenUsed="0"/>
+    <w:lsdException w:name="Colorful Shading Accent 6" w:semiHidden="0" w:uiPriority="71" w:unhideWhenUsed="0"/>
+    <w:lsdException w:name="Colorful List Accent 6" w:semiHidden="0" w:uiPriority="72" w:unhideWhenUsed="0"/>
+    <w:lsdException w:name="Colorful Grid Accent 6" w:semiHidden="0" w:uiPriority="73" w:unhideWhenUsed="0"/>
+    <w:lsdException w:name="Subtle Emphasis" w:semiHidden="0" w:uiPriority="19" w:unhideWhenUsed="0" w:qFormat="1"/>
+    <w:lsdException w:name="Intense Emphasis" w:semiHidden="0" w:uiPriority="21" w:unhideWhenUsed="0" w:qFormat="1"/>
+    <w:lsdException w:name="Subtle Reference" w:semiHidden="0" w:uiPriority="31" w:unhideWhenUsed="0" w:qFormat="1"/>
+    <w:lsdException w:name="Intense Reference" w:semiHidden="0" w:uiPriority="32" w:unhideWhenUsed="0" w:qFormat="1"/>
+    <w:lsdException w:name="Book Title" w:semiHidden="0" w:uiPriority="33" w:unhideWhenUsed="0" w:qFormat="1"/>
+    <w:lsdException w:name="Bibliography" w:uiPriority="37"/>
+    <w:lsdException w:name="TOC Heading" w:uiPriority="39" w:qFormat="1"/>
+  </w:latentStyles>
+  <w:style w:type="paragraph" w:default="1" w:styleId="Normal">
+    <w:name w:val="Normal"/>
+    <w:qFormat/>
+    <w:rsid w:val="003B5453"/>
+    <w:rPr>
+      <w:noProof/>
+    </w:rPr>
+  </w:style>
+  <w:style w:type="paragraph" w:styleId="Ttulo1">
+    <w:name w:val="heading 1"/>
+    <w:basedOn w:val="Normal"/>
+    <w:next w:val="Normal"/>
+    <w:link w:val="Ttulo1Car"/>
+    <w:uiPriority w:val="9"/>
+    <w:qFormat/>
+    <w:rsid w:val="003C0715"/>
+    <w:pPr>
+      <w:keepNext/>
+      <w:keepLines/>
+      <w:spacing w:before="240" w:after="0"/>
+      <w:outlineLvl w:val="0"/>
+    </w:pPr>
+    <w:rPr>
+      <w:rFonts w:asciiTheme="majorHAnsi" w:eastAsiaTheme="majorEastAsia" w:hAnsiTheme="majorHAnsi" w:cstheme="majorBidi"/>
+      <w:color w:val="2F5496" w:themeColor="accent1" w:themeShade="BF"/>
+      <w:sz w:val="32"/>
+      <w:szCs w:val="32"/>
+    </w:rPr>
+  </w:style>
+  <w:style w:type="paragraph" w:styleId="Ttulo2">
+    <w:name w:val="heading 2"/>
+    <w:basedOn w:val="Normal"/>
+    <w:next w:val="Normal"/>
+    <w:link w:val="Ttulo2Car"/>
+    <w:uiPriority w:val="9"/>
+    <w:unhideWhenUsed/>
+    <w:qFormat/>
+    <w:rsid w:val="003C0715"/>
+    <w:pPr>
+      <w:keepNext/>
+      <w:keepLines/>
+      <w:spacing w:before="40" w:after="0"/>
+      <w:outlineLvl w:val="1"/>
+    </w:pPr>
+    <w:rPr>
+      <w:rFonts w:asciiTheme="majorHAnsi" w:eastAsiaTheme="majorEastAsia" w:hAnsiTheme="majorHAnsi" w:cstheme="majorBidi"/>
+      <w:color w:val="2F5496" w:themeColor="accent1" w:themeShade="BF"/>
+      <w:sz w:val="26"/>
+      <w:szCs w:val="26"/>
+    </w:rPr>
+  </w:style>
+  <w:style w:type="character" w:default="1" w:styleId="Fuentedeprrafopredeter">
+    <w:name w:val="Default Paragraph Font"/>
+    <w:uiPriority w:val="1"/>
+    <w:semiHidden/>
+    <w:unhideWhenUsed/>
+  </w:style>
+  <w:style w:type="table" w:default="1" w:styleId="Tablanormal">
+    <w:name w:val="Normal Table"/>
+    <w:uiPriority w:val="99"/>
+    <w:semiHidden/>
+    <w:unhideWhenUsed/>
+    <w:tblPr>
+      <w:tblInd w:w="0" w:type="dxa"/>
+      <w:tblCellMar>
+        <w:top w:w="0" w:type="dxa"/>
+        <w:left w:w="108" w:type="dxa"/>
+        <w:bottom w:w="0" w:type="dxa"/>
+        <w:right w:w="108" w:type="dxa"/>
+      </w:tblCellMar>
+    </w:tblPr>
+  </w:style>
+  <w:style w:type="numbering" w:default="1" w:styleId="Sinlista">
+    <w:name w:val="No List"/>
+    <w:uiPriority w:val="99"/>
+    <w:semiHidden/>
+    <w:unhideWhenUsed/>
+  </w:style>
+  <w:style w:type="paragraph" w:styleId="Ttulo">
+    <w:name w:val="Title"/>
+    <w:basedOn w:val="Normal"/>
+    <w:next w:val="Normal"/>
+    <w:link w:val="TtuloCar"/>
+    <w:uiPriority w:val="10"/>
+    <w:qFormat/>
+    <w:rsid w:val="00BA3B38"/>
+    <w:pPr>
+      <w:spacing w:after="0" w:line="240" w:lineRule="auto"/>
+      <w:contextualSpacing/>
+    </w:pPr>
+    <w:rPr>
+      <w:rFonts w:asciiTheme="majorHAnsi" w:eastAsiaTheme="majorEastAsia" w:hAnsiTheme="majorHAnsi" w:cstheme="majorBidi"/>
+      <w:spacing w:val="-10"/>
+      <w:kern w:val="28"/>
+      <w:sz w:val="56"/>
+      <w:szCs w:val="56"/>
+    </w:rPr>
+  </w:style>
+  <w:style w:type="character" w:customStyle="1" w:styleId="TtuloCar">
+    <w:name w:val="Título Car"/>
+    <w:basedOn w:val="Fuentedeprrafopredeter"/>
+    <w:link w:val="Ttulo"/>
+    <w:uiPriority w:val="10"/>
+    <w:rsid w:val="00BA3B38"/>
+    <w:rPr>
+      <w:rFonts w:asciiTheme="majorHAnsi" w:eastAsiaTheme="majorEastAsia" w:hAnsiTheme="majorHAnsi" w:cstheme="majorBidi"/>
+      <w:noProof/>
+      <w:spacing w:val="-10"/>
+      <w:kern w:val="28"/>
+      <w:sz w:val="56"/>
+      <w:szCs w:val="56"/>
+    </w:rPr>
+  </w:style>
+  <w:style w:type="paragraph" w:styleId="Prrafodelista">
+    <w:name w:val="List Paragraph"/>
+    <w:basedOn w:val="Normal"/>
+    <w:uiPriority w:val="34"/>
+    <w:qFormat/>
+    <w:rsid w:val="00667C88"/>
+    <w:pPr>
+      <w:ind w:left="720"/>
+      <w:contextualSpacing/>
+    </w:pPr>
+    <w:rPr>
+      <w:noProof w:val="0"/>
+    </w:rPr>
+  </w:style>
+  <w:style w:type="character" w:styleId="Refdecomentario">
+    <w:name w:val="annotation reference"/>
+    <w:basedOn w:val="Fuentedeprrafopredeter"/>
+    <w:uiPriority w:val="99"/>
+    <w:semiHidden/>
+    <w:unhideWhenUsed/>
+    <w:rsid w:val="00A442AC"/>
+    <w:rPr>
+      <w:sz w:val="16"/>
+      <w:szCs w:val="16"/>
+    </w:rPr>
+  </w:style>
+  <w:style w:type="paragraph" w:styleId="Textocomentario">
+    <w:name w:val="annotation text"/>
+    <w:basedOn w:val="Normal"/>
+    <w:link w:val="TextocomentarioCar"/>
+    <w:uiPriority w:val="99"/>
+    <w:semiHidden/>
+    <w:unhideWhenUsed/>
+    <w:rsid w:val="00A442AC"/>
+    <w:pPr>
+      <w:spacing w:line="240" w:lineRule="auto"/>
+    </w:pPr>
+    <w:rPr>
+      <w:noProof w:val="0"/>
+      <w:sz w:val="20"/>
+      <w:szCs w:val="20"/>
+    </w:rPr>
+  </w:style>
+  <w:style w:type="character" w:customStyle="1" w:styleId="TextocomentarioCar">
+    <w:name w:val="Texto comentario Car"/>
+    <w:basedOn w:val="Fuentedeprrafopredeter"/>
+    <w:link w:val="Textocomentario"/>
+    <w:uiPriority w:val="99"/>
+    <w:semiHidden/>
+    <w:rsid w:val="00A442AC"/>
+    <w:rPr>
+      <w:sz w:val="20"/>
+      <w:szCs w:val="20"/>
+    </w:rPr>
+  </w:style>
+  <w:style w:type="paragraph" w:styleId="Epgrafe">
+    <w:name w:val="caption"/>
+    <w:basedOn w:val="Normal"/>
+    <w:next w:val="Normal"/>
+    <w:uiPriority w:val="35"/>
+    <w:unhideWhenUsed/>
+    <w:qFormat/>
+    <w:rsid w:val="00076EA8"/>
+    <w:pPr>
+      <w:spacing w:after="200" w:line="240" w:lineRule="auto"/>
+    </w:pPr>
+    <w:rPr>
+      <w:i/>
+      <w:iCs/>
+      <w:noProof w:val="0"/>
+      <w:color w:val="44546A" w:themeColor="text2"/>
+      <w:sz w:val="18"/>
+      <w:szCs w:val="18"/>
+    </w:rPr>
+  </w:style>
+  <w:style w:type="table" w:customStyle="1" w:styleId="GridTable2">
+    <w:name w:val="Grid Table 2"/>
+    <w:basedOn w:val="Tablanormal"/>
+    <w:uiPriority w:val="47"/>
+    <w:rsid w:val="00076EA8"/>
+    <w:pPr>
+      <w:spacing w:after="0" w:line="240" w:lineRule="auto"/>
+    </w:pPr>
+    <w:tblPr>
+      <w:tblStyleRowBandSize w:val="1"/>
+      <w:tblStyleColBandSize w:val="1"/>
+      <w:tblInd w:w="0" w:type="dxa"/>
+      <w:tblBorders>
+        <w:top w:val="single" w:sz="2" w:space="0" w:color="666666" w:themeColor="text1" w:themeTint="99"/>
+        <w:bottom w:val="single" w:sz="2" w:space="0" w:color="666666" w:themeColor="text1" w:themeTint="99"/>
+        <w:insideH w:val="single" w:sz="2" w:space="0" w:color="666666" w:themeColor="text1" w:themeTint="99"/>
+        <w:insideV w:val="single" w:sz="2" w:space="0" w:color="666666" w:themeColor="text1" w:themeTint="99"/>
+      </w:tblBorders>
+      <w:tblCellMar>
+        <w:top w:w="0" w:type="dxa"/>
+        <w:left w:w="108" w:type="dxa"/>
+        <w:bottom w:w="0" w:type="dxa"/>
+        <w:right w:w="108" w:type="dxa"/>
+      </w:tblCellMar>
+    </w:tblPr>
+    <w:tblStylePr w:type="firstRow">
+      <w:rPr>
+        <w:b/>
+        <w:bCs/>
+      </w:rPr>
+      <w:tblPr/>
+      <w:tcPr>
+        <w:tcBorders>
+          <w:top w:val="nil"/>
+          <w:bottom w:val="single" w:sz="12" w:space="0" w:color="666666" w:themeColor="text1" w:themeTint="99"/>
+          <w:insideH w:val="nil"/>
+          <w:insideV w:val="nil"/>
+        </w:tcBorders>
+        <w:shd w:val="clear" w:color="auto" w:fill="FFFFFF" w:themeFill="background1"/>
+      </w:tcPr>
+    </w:tblStylePr>
+    <w:tblStylePr w:type="lastRow">
+      <w:rPr>
+        <w:b/>
+        <w:bCs/>
+      </w:rPr>
+      <w:tblPr/>
+      <w:tcPr>
+        <w:tcBorders>
+          <w:top w:val="double" w:sz="2" w:space="0" w:color="666666" w:themeColor="text1" w:themeTint="99"/>
+          <w:bottom w:val="nil"/>
+          <w:insideH w:val="nil"/>
+          <w:insideV w:val="nil"/>
+        </w:tcBorders>
+        <w:shd w:val="clear" w:color="auto" w:fill="FFFFFF" w:themeFill="background1"/>
+      </w:tcPr>
+    </w:tblStylePr>
+    <w:tblStylePr w:type="firstCol">
+      <w:rPr>
+        <w:b/>
+        <w:bCs/>
+      </w:rPr>
+    </w:tblStylePr>
+    <w:tblStylePr w:type="lastCol">
+      <w:rPr>
+        <w:b/>
+        <w:bCs/>
+      </w:rPr>
+    </w:tblStylePr>
+    <w:tblStylePr w:type="band1Vert">
+      <w:tblPr/>
+      <w:tcPr>
+        <w:shd w:val="clear" w:color="auto" w:fill="CCCCCC" w:themeFill="text1" w:themeFillTint="33"/>
+      </w:tcPr>
+    </w:tblStylePr>
+    <w:tblStylePr w:type="band1Horz">
+      <w:tblPr/>
+      <w:tcPr>
+        <w:shd w:val="clear" w:color="auto" w:fill="CCCCCC" w:themeFill="text1" w:themeFillTint="33"/>
+      </w:tcPr>
+    </w:tblStylePr>
+  </w:style>
+  <w:style w:type="character" w:customStyle="1" w:styleId="Ttulo1Car">
+    <w:name w:val="Título 1 Car"/>
+    <w:basedOn w:val="Fuentedeprrafopredeter"/>
+    <w:link w:val="Ttulo1"/>
+    <w:uiPriority w:val="9"/>
+    <w:rsid w:val="003C0715"/>
+    <w:rPr>
+      <w:rFonts w:asciiTheme="majorHAnsi" w:eastAsiaTheme="majorEastAsia" w:hAnsiTheme="majorHAnsi" w:cstheme="majorBidi"/>
+      <w:noProof/>
+      <w:color w:val="2F5496" w:themeColor="accent1" w:themeShade="BF"/>
+      <w:sz w:val="32"/>
+      <w:szCs w:val="32"/>
+    </w:rPr>
+  </w:style>
+  <w:style w:type="character" w:customStyle="1" w:styleId="Ttulo2Car">
+    <w:name w:val="Título 2 Car"/>
+    <w:basedOn w:val="Fuentedeprrafopredeter"/>
+    <w:link w:val="Ttulo2"/>
+    <w:uiPriority w:val="9"/>
+    <w:rsid w:val="003C0715"/>
+    <w:rPr>
+      <w:rFonts w:asciiTheme="majorHAnsi" w:eastAsiaTheme="majorEastAsia" w:hAnsiTheme="majorHAnsi" w:cstheme="majorBidi"/>
+      <w:noProof/>
+      <w:color w:val="2F5496" w:themeColor="accent1" w:themeShade="BF"/>
+      <w:sz w:val="26"/>
+      <w:szCs w:val="26"/>
+    </w:rPr>
+  </w:style>
+  <w:style w:type="paragraph" w:customStyle="1" w:styleId="Default">
+    <w:name w:val="Default"/>
+    <w:rsid w:val="00F955E8"/>
+    <w:pPr>
+      <w:autoSpaceDE w:val="0"/>
+      <w:autoSpaceDN w:val="0"/>
+      <w:adjustRightInd w:val="0"/>
+      <w:spacing w:after="0" w:line="240" w:lineRule="auto"/>
+    </w:pPr>
+    <w:rPr>
+      <w:rFonts w:ascii="Dax-Regular" w:eastAsiaTheme="minorHAnsi" w:hAnsi="Dax-Regular" w:cs="Dax-Regular"/>
+      <w:color w:val="000000"/>
+      <w:sz w:val="24"/>
+      <w:szCs w:val="24"/>
+      <w:lang w:eastAsia="en-US"/>
     </w:rPr>
   </w:style>
 </w:styles>
@@ -2849,7 +3578,7 @@
     </a:clrScheme>
     <a:fontScheme name="Office">
       <a:majorFont>
-        <a:latin typeface="Calibri Light" panose="020F0302020204030204"/>
+        <a:latin typeface="Calibri Light"/>
         <a:ea typeface=""/>
         <a:cs typeface=""/>
         <a:font script="Jpan" typeface="游ゴシック Light"/>
@@ -2901,7 +3630,7 @@
         <a:font script="Tfng" typeface="Ebrima"/>
       </a:majorFont>
       <a:minorFont>
-        <a:latin typeface="Calibri" panose="020F0502020204030204"/>
+        <a:latin typeface="Calibri"/>
         <a:ea typeface=""/>
         <a:cs typeface=""/>
         <a:font script="Jpan" typeface="游明朝"/>
@@ -3095,19 +3824,16 @@
   <a:extraClrSchemeLst/>
   <a:extLst>
     <a:ext uri="{05A4C25C-085E-4340-85A3-A5531E510DB2}">
-      <thm15:themeFamily xmlns:thm15="http://schemas.microsoft.com/office/thememl/2012/main" name="Office Theme" id="{62F939B6-93AF-4DB8-9C6B-D6C7DFDC589F}" vid="{4A3C46E8-61CC-4603-A589-7422A47A8E4A}"/>
+      <thm15:themeFamily xmlns:thm15="http://schemas.microsoft.com/office/thememl/2012/main" xmlns="" name="Office Theme" id="{62F939B6-93AF-4DB8-9C6B-D6C7DFDC589F}" vid="{4A3C46E8-61CC-4603-A589-7422A47A8E4A}"/>
     </a:ext>
   </a:extLst>
 </a:theme>
 </file>
 
 <file path=customXml/item1.xml><?xml version="1.0" encoding="utf-8"?>
-<?mso-contentType ?>
-<FormTemplates xmlns="http://schemas.microsoft.com/sharepoint/v3/contenttype/forms">
-  <Display>DocumentLibraryForm</Display>
-  <Edit>DocumentLibraryForm</Edit>
-  <New>DocumentLibraryForm</New>
-</FormTemplates>
+<p:properties xmlns:p="http://schemas.microsoft.com/office/2006/metadata/properties" xmlns:xsi="http://www.w3.org/2001/XMLSchema-instance" xmlns:pc="http://schemas.microsoft.com/office/infopath/2007/PartnerControls">
+  <documentManagement/>
+</p:properties>
 </file>
 
 <file path=customXml/item2.xml><?xml version="1.0" encoding="utf-8"?>
@@ -3322,15 +4048,19 @@
 </file>
 
 <file path=customXml/item3.xml><?xml version="1.0" encoding="utf-8"?>
-<p:properties xmlns:p="http://schemas.microsoft.com/office/2006/metadata/properties" xmlns:xsi="http://www.w3.org/2001/XMLSchema-instance" xmlns:pc="http://schemas.microsoft.com/office/infopath/2007/PartnerControls">
-  <documentManagement/>
-</p:properties>
+<?mso-contentType ?>
+<FormTemplates xmlns="http://schemas.microsoft.com/sharepoint/v3/contenttype/forms">
+  <Display>DocumentLibraryForm</Display>
+  <Edit>DocumentLibraryForm</Edit>
+  <New>DocumentLibraryForm</New>
+</FormTemplates>
 </file>
 
 <file path=customXml/itemProps1.xml><?xml version="1.0" encoding="utf-8"?>
-<ds:datastoreItem xmlns:ds="http://schemas.openxmlformats.org/officeDocument/2006/customXml" ds:itemID="{1F59EA8B-1FA8-40D2-A8B0-61B9CE1E4579}">
+<ds:datastoreItem xmlns:ds="http://schemas.openxmlformats.org/officeDocument/2006/customXml" ds:itemID="{8542EACB-7939-45C8-99C3-B6897CA7A7EF}">
   <ds:schemaRefs>
-    <ds:schemaRef ds:uri="http://schemas.microsoft.com/sharepoint/v3/contenttype/forms"/>
+    <ds:schemaRef ds:uri="http://schemas.microsoft.com/office/2006/metadata/properties"/>
+    <ds:schemaRef ds:uri="http://schemas.microsoft.com/office/infopath/2007/PartnerControls"/>
   </ds:schemaRefs>
 </ds:datastoreItem>
 </file>
@@ -3355,10 +4085,9 @@
 </file>
 
 <file path=customXml/itemProps3.xml><?xml version="1.0" encoding="utf-8"?>
-<ds:datastoreItem xmlns:ds="http://schemas.openxmlformats.org/officeDocument/2006/customXml" ds:itemID="{8542EACB-7939-45C8-99C3-B6897CA7A7EF}">
+<ds:datastoreItem xmlns:ds="http://schemas.openxmlformats.org/officeDocument/2006/customXml" ds:itemID="{1F59EA8B-1FA8-40D2-A8B0-61B9CE1E4579}">
   <ds:schemaRefs>
-    <ds:schemaRef ds:uri="http://schemas.microsoft.com/office/2006/metadata/properties"/>
-    <ds:schemaRef ds:uri="http://schemas.microsoft.com/office/infopath/2007/PartnerControls"/>
+    <ds:schemaRef ds:uri="http://schemas.microsoft.com/sharepoint/v3/contenttype/forms"/>
   </ds:schemaRefs>
 </ds:datastoreItem>
 </file>
</xml_diff>